<commit_message>
All models and reports done
</commit_message>
<xml_diff>
--- a/Detailed_Document.docx
+++ b/Detailed_Document.docx
@@ -395,7 +395,23 @@
           <w:sz w:val="24"/>
           <w:szCs w:val="24"/>
         </w:rPr>
-        <w:t>MarketCap</w:t>
+        <w:t>Market</w:t>
+      </w:r>
+      <w:r>
+        <w:rPr>
+          <w:rFonts w:cstheme="minorHAnsi"/>
+          <w:sz w:val="24"/>
+          <w:szCs w:val="24"/>
+        </w:rPr>
+        <w:t>c</w:t>
+      </w:r>
+      <w:r>
+        <w:rPr>
+          <w:rFonts w:cstheme="minorHAnsi"/>
+          <w:sz w:val="24"/>
+          <w:szCs w:val="24"/>
+        </w:rPr>
+        <w:t>ap</w:t>
       </w:r>
       <w:proofErr w:type="spellEnd"/>
     </w:p>
@@ -2745,6 +2761,7 @@
         <w:t xml:space="preserve">Feature scaling was performed using </w:t>
       </w:r>
       <w:proofErr w:type="spellStart"/>
+      <w:proofErr w:type="gramStart"/>
       <w:r>
         <w:rPr>
           <w:rFonts w:cstheme="minorHAnsi"/>
@@ -2760,7 +2777,16 @@
           <w:sz w:val="24"/>
           <w:szCs w:val="24"/>
         </w:rPr>
-        <w:t>()</w:t>
+        <w:t>(</w:t>
+      </w:r>
+      <w:proofErr w:type="gramEnd"/>
+      <w:r>
+        <w:rPr>
+          <w:rFonts w:cstheme="minorHAnsi"/>
+          <w:sz w:val="24"/>
+          <w:szCs w:val="24"/>
+        </w:rPr>
+        <w:t>)</w:t>
       </w:r>
       <w:r>
         <w:rPr>
@@ -3114,6 +3140,7 @@
     <w:p>
       <w:pPr>
         <w:spacing w:before="0"/>
+        <w:ind w:firstLine="0"/>
         <w:rPr>
           <w:rFonts w:cstheme="minorHAnsi"/>
           <w:sz w:val="24"/>
@@ -3581,51 +3608,7 @@
           <w:lang w:eastAsia="en-IN"/>
           <w14:ligatures w14:val="none"/>
         </w:rPr>
-        <w:t xml:space="preserve"> upon Random Forest by sequentially learning from previous prediction errors, making it particularly effective in </w:t>
-      </w:r>
-      <w:r>
-        <w:rPr>
-          <w:rFonts w:eastAsia="Times New Roman" w:cstheme="minorHAnsi"/>
-          <w:kern w:val="0"/>
-          <w:sz w:val="24"/>
-          <w:szCs w:val="24"/>
-          <w:lang w:eastAsia="en-IN"/>
-          <w14:ligatures w14:val="none"/>
-        </w:rPr>
-        <w:t>modelling</w:t>
-      </w:r>
-      <w:r>
-        <w:rPr>
-          <w:rFonts w:eastAsia="Times New Roman" w:cstheme="minorHAnsi"/>
-          <w:kern w:val="0"/>
-          <w:sz w:val="24"/>
-          <w:szCs w:val="24"/>
-          <w:lang w:eastAsia="en-IN"/>
-          <w14:ligatures w14:val="none"/>
-        </w:rPr>
-        <w:t xml:space="preserve"> complex, non-linear interactions and regime-dependent </w:t>
-      </w:r>
-      <w:r>
-        <w:rPr>
-          <w:rFonts w:eastAsia="Times New Roman" w:cstheme="minorHAnsi"/>
-          <w:kern w:val="0"/>
-          <w:sz w:val="24"/>
-          <w:szCs w:val="24"/>
-          <w:lang w:eastAsia="en-IN"/>
-          <w14:ligatures w14:val="none"/>
-        </w:rPr>
-        <w:t>behaviour</w:t>
-      </w:r>
-      <w:r>
-        <w:rPr>
-          <w:rFonts w:eastAsia="Times New Roman" w:cstheme="minorHAnsi"/>
-          <w:kern w:val="0"/>
-          <w:sz w:val="24"/>
-          <w:szCs w:val="24"/>
-          <w:lang w:eastAsia="en-IN"/>
-          <w14:ligatures w14:val="none"/>
-        </w:rPr>
-        <w:t xml:space="preserve"> in cryptocurrency markets.</w:t>
+        <w:t xml:space="preserve"> upon Random Forest by sequentially learning from previous prediction errors, making it particularly effective in modelling complex, non-linear interactions and regime-dependent behaviour in cryptocurrency markets.</w:t>
       </w:r>
     </w:p>
     <w:p>
@@ -3791,6 +3774,177 @@
     </w:p>
     <w:p>
       <w:pPr>
+        <w:spacing w:before="0"/>
+        <w:ind w:firstLine="0"/>
+        <w:rPr>
+          <w:rFonts w:cstheme="minorHAnsi"/>
+          <w:sz w:val="24"/>
+          <w:szCs w:val="24"/>
+        </w:rPr>
+      </w:pPr>
+      <w:r>
+        <w:rPr>
+          <w:rFonts w:cstheme="minorHAnsi"/>
+          <w:b/>
+          <w:bCs/>
+          <w:sz w:val="24"/>
+          <w:szCs w:val="24"/>
+        </w:rPr>
+        <w:t>Hyperparameters</w:t>
+      </w:r>
+    </w:p>
+    <w:p>
+      <w:pPr>
+        <w:numPr>
+          <w:ilvl w:val="0"/>
+          <w:numId w:val="58"/>
+        </w:numPr>
+        <w:spacing w:before="0"/>
+        <w:rPr>
+          <w:rFonts w:cstheme="minorHAnsi"/>
+          <w:sz w:val="24"/>
+          <w:szCs w:val="24"/>
+        </w:rPr>
+      </w:pPr>
+      <w:proofErr w:type="spellStart"/>
+      <w:r>
+        <w:rPr>
+          <w:rFonts w:cstheme="minorHAnsi"/>
+          <w:sz w:val="24"/>
+          <w:szCs w:val="24"/>
+        </w:rPr>
+        <w:t>n_estimators</w:t>
+      </w:r>
+      <w:proofErr w:type="spellEnd"/>
+      <w:r>
+        <w:rPr>
+          <w:rFonts w:cstheme="minorHAnsi"/>
+          <w:sz w:val="24"/>
+          <w:szCs w:val="24"/>
+        </w:rPr>
+        <w:t>: 500</w:t>
+      </w:r>
+    </w:p>
+    <w:p>
+      <w:pPr>
+        <w:numPr>
+          <w:ilvl w:val="0"/>
+          <w:numId w:val="58"/>
+        </w:numPr>
+        <w:spacing w:before="0"/>
+        <w:rPr>
+          <w:rFonts w:cstheme="minorHAnsi"/>
+          <w:sz w:val="24"/>
+          <w:szCs w:val="24"/>
+        </w:rPr>
+      </w:pPr>
+      <w:proofErr w:type="spellStart"/>
+      <w:r>
+        <w:rPr>
+          <w:rFonts w:cstheme="minorHAnsi"/>
+          <w:sz w:val="24"/>
+          <w:szCs w:val="24"/>
+        </w:rPr>
+        <w:t>max_depth</w:t>
+      </w:r>
+      <w:proofErr w:type="spellEnd"/>
+      <w:r>
+        <w:rPr>
+          <w:rFonts w:cstheme="minorHAnsi"/>
+          <w:sz w:val="24"/>
+          <w:szCs w:val="24"/>
+        </w:rPr>
+        <w:t>: 5</w:t>
+      </w:r>
+    </w:p>
+    <w:p>
+      <w:pPr>
+        <w:numPr>
+          <w:ilvl w:val="0"/>
+          <w:numId w:val="58"/>
+        </w:numPr>
+        <w:spacing w:before="0"/>
+        <w:rPr>
+          <w:rFonts w:cstheme="minorHAnsi"/>
+          <w:sz w:val="24"/>
+          <w:szCs w:val="24"/>
+        </w:rPr>
+      </w:pPr>
+      <w:proofErr w:type="spellStart"/>
+      <w:r>
+        <w:rPr>
+          <w:rFonts w:cstheme="minorHAnsi"/>
+          <w:sz w:val="24"/>
+          <w:szCs w:val="24"/>
+        </w:rPr>
+        <w:t>learning_rate</w:t>
+      </w:r>
+      <w:proofErr w:type="spellEnd"/>
+      <w:r>
+        <w:rPr>
+          <w:rFonts w:cstheme="minorHAnsi"/>
+          <w:sz w:val="24"/>
+          <w:szCs w:val="24"/>
+        </w:rPr>
+        <w:t>: 0.05</w:t>
+      </w:r>
+    </w:p>
+    <w:p>
+      <w:pPr>
+        <w:numPr>
+          <w:ilvl w:val="0"/>
+          <w:numId w:val="58"/>
+        </w:numPr>
+        <w:spacing w:before="0"/>
+        <w:rPr>
+          <w:rFonts w:cstheme="minorHAnsi"/>
+          <w:sz w:val="24"/>
+          <w:szCs w:val="24"/>
+        </w:rPr>
+      </w:pPr>
+      <w:r>
+        <w:rPr>
+          <w:rFonts w:cstheme="minorHAnsi"/>
+          <w:sz w:val="24"/>
+          <w:szCs w:val="24"/>
+        </w:rPr>
+        <w:t>subsample: 0.8</w:t>
+      </w:r>
+    </w:p>
+    <w:p>
+      <w:pPr>
+        <w:numPr>
+          <w:ilvl w:val="0"/>
+          <w:numId w:val="58"/>
+        </w:numPr>
+        <w:spacing w:before="0"/>
+        <w:rPr>
+          <w:rFonts w:cstheme="minorHAnsi"/>
+          <w:sz w:val="24"/>
+          <w:szCs w:val="24"/>
+        </w:rPr>
+      </w:pPr>
+      <w:proofErr w:type="spellStart"/>
+      <w:r>
+        <w:rPr>
+          <w:rFonts w:cstheme="minorHAnsi"/>
+          <w:sz w:val="24"/>
+          <w:szCs w:val="24"/>
+        </w:rPr>
+        <w:t>colsample_bytree</w:t>
+      </w:r>
+      <w:proofErr w:type="spellEnd"/>
+      <w:r>
+        <w:rPr>
+          <w:rFonts w:cstheme="minorHAnsi"/>
+          <w:sz w:val="24"/>
+          <w:szCs w:val="24"/>
+        </w:rPr>
+        <w:t>: 0.8</w:t>
+      </w:r>
+    </w:p>
+    <w:p>
+      <w:pPr>
         <w:widowControl/>
         <w:autoSpaceDE/>
         <w:autoSpaceDN/>
@@ -3882,7 +4036,7 @@
           <w:sz w:val="24"/>
           <w:szCs w:val="24"/>
         </w:rPr>
-        <w:t>Convert tabular time-series data into 3D sequences required by LSTM/GRU.</w:t>
+        <w:t>Convert tabular time-series data into 3D sequences required by LSTM.</w:t>
       </w:r>
       <w:r>
         <w:rPr>
@@ -4203,372 +4357,6 @@
       <w:r>
         <w:rPr>
           <w:rFonts w:cstheme="minorHAnsi"/>
-          <w:b/>
-          <w:bCs/>
-          <w:sz w:val="24"/>
-          <w:szCs w:val="24"/>
-        </w:rPr>
-        <w:t>2. Hyperparameters Used</w:t>
-      </w:r>
-    </w:p>
-    <w:p>
-      <w:pPr>
-        <w:spacing w:before="0"/>
-        <w:rPr>
-          <w:rFonts w:cstheme="minorHAnsi"/>
-          <w:sz w:val="24"/>
-          <w:szCs w:val="24"/>
-        </w:rPr>
-      </w:pPr>
-      <w:r>
-        <w:rPr>
-          <w:rFonts w:cstheme="minorHAnsi"/>
-          <w:b/>
-          <w:bCs/>
-          <w:sz w:val="24"/>
-          <w:szCs w:val="24"/>
-        </w:rPr>
-        <w:t>LSTM / CNN-LSTM / Attention / Transformer</w:t>
-      </w:r>
-    </w:p>
-    <w:p>
-      <w:pPr>
-        <w:numPr>
-          <w:ilvl w:val="0"/>
-          <w:numId w:val="57"/>
-        </w:numPr>
-        <w:spacing w:before="0"/>
-        <w:rPr>
-          <w:rFonts w:cstheme="minorHAnsi"/>
-          <w:sz w:val="24"/>
-          <w:szCs w:val="24"/>
-        </w:rPr>
-      </w:pPr>
-      <w:r>
-        <w:rPr>
-          <w:rFonts w:cstheme="minorHAnsi"/>
-          <w:sz w:val="24"/>
-          <w:szCs w:val="24"/>
-        </w:rPr>
-        <w:t>Optimizer: Adam</w:t>
-      </w:r>
-    </w:p>
-    <w:p>
-      <w:pPr>
-        <w:numPr>
-          <w:ilvl w:val="0"/>
-          <w:numId w:val="57"/>
-        </w:numPr>
-        <w:spacing w:before="0"/>
-        <w:rPr>
-          <w:rFonts w:cstheme="minorHAnsi"/>
-          <w:sz w:val="24"/>
-          <w:szCs w:val="24"/>
-        </w:rPr>
-      </w:pPr>
-      <w:r>
-        <w:rPr>
-          <w:rFonts w:cstheme="minorHAnsi"/>
-          <w:sz w:val="24"/>
-          <w:szCs w:val="24"/>
-        </w:rPr>
-        <w:t>Loss: Mean Squared Error (MSE)</w:t>
-      </w:r>
-    </w:p>
-    <w:p>
-      <w:pPr>
-        <w:numPr>
-          <w:ilvl w:val="0"/>
-          <w:numId w:val="57"/>
-        </w:numPr>
-        <w:spacing w:before="0"/>
-        <w:rPr>
-          <w:rFonts w:cstheme="minorHAnsi"/>
-          <w:sz w:val="24"/>
-          <w:szCs w:val="24"/>
-        </w:rPr>
-      </w:pPr>
-      <w:r>
-        <w:rPr>
-          <w:rFonts w:cstheme="minorHAnsi"/>
-          <w:sz w:val="24"/>
-          <w:szCs w:val="24"/>
-        </w:rPr>
-        <w:t>Learning Rate: 0.001</w:t>
-      </w:r>
-    </w:p>
-    <w:p>
-      <w:pPr>
-        <w:numPr>
-          <w:ilvl w:val="0"/>
-          <w:numId w:val="57"/>
-        </w:numPr>
-        <w:spacing w:before="0"/>
-        <w:rPr>
-          <w:rFonts w:cstheme="minorHAnsi"/>
-          <w:sz w:val="24"/>
-          <w:szCs w:val="24"/>
-        </w:rPr>
-      </w:pPr>
-      <w:r>
-        <w:rPr>
-          <w:rFonts w:cstheme="minorHAnsi"/>
-          <w:sz w:val="24"/>
-          <w:szCs w:val="24"/>
-        </w:rPr>
-        <w:t>Batch Size: 32</w:t>
-      </w:r>
-    </w:p>
-    <w:p>
-      <w:pPr>
-        <w:numPr>
-          <w:ilvl w:val="0"/>
-          <w:numId w:val="57"/>
-        </w:numPr>
-        <w:spacing w:before="0"/>
-        <w:rPr>
-          <w:rFonts w:cstheme="minorHAnsi"/>
-          <w:sz w:val="24"/>
-          <w:szCs w:val="24"/>
-        </w:rPr>
-      </w:pPr>
-      <w:r>
-        <w:rPr>
-          <w:rFonts w:cstheme="minorHAnsi"/>
-          <w:sz w:val="24"/>
-          <w:szCs w:val="24"/>
-        </w:rPr>
-        <w:t>Epochs: 50 (Early Stopping applied)</w:t>
-      </w:r>
-    </w:p>
-    <w:p>
-      <w:pPr>
-        <w:numPr>
-          <w:ilvl w:val="0"/>
-          <w:numId w:val="57"/>
-        </w:numPr>
-        <w:spacing w:before="0"/>
-        <w:rPr>
-          <w:rFonts w:cstheme="minorHAnsi"/>
-          <w:sz w:val="24"/>
-          <w:szCs w:val="24"/>
-        </w:rPr>
-      </w:pPr>
-      <w:r>
-        <w:rPr>
-          <w:rFonts w:cstheme="minorHAnsi"/>
-          <w:sz w:val="24"/>
-          <w:szCs w:val="24"/>
-        </w:rPr>
-        <w:t>Dropout: 0.3</w:t>
-      </w:r>
-    </w:p>
-    <w:p>
-      <w:pPr>
-        <w:numPr>
-          <w:ilvl w:val="0"/>
-          <w:numId w:val="57"/>
-        </w:numPr>
-        <w:spacing w:before="0"/>
-        <w:rPr>
-          <w:rFonts w:cstheme="minorHAnsi"/>
-          <w:sz w:val="24"/>
-          <w:szCs w:val="24"/>
-        </w:rPr>
-      </w:pPr>
-      <w:r>
-        <w:rPr>
-          <w:rFonts w:cstheme="minorHAnsi"/>
-          <w:sz w:val="24"/>
-          <w:szCs w:val="24"/>
-        </w:rPr>
-        <w:t>Sequence Length: 30</w:t>
-      </w:r>
-    </w:p>
-    <w:p>
-      <w:pPr>
-        <w:spacing w:before="0"/>
-        <w:rPr>
-          <w:rFonts w:cstheme="minorHAnsi"/>
-          <w:sz w:val="24"/>
-          <w:szCs w:val="24"/>
-        </w:rPr>
-      </w:pPr>
-      <w:r>
-        <w:rPr>
-          <w:rFonts w:cstheme="minorHAnsi"/>
-          <w:b/>
-          <w:bCs/>
-          <w:sz w:val="24"/>
-          <w:szCs w:val="24"/>
-        </w:rPr>
-        <w:t>XGBoost</w:t>
-      </w:r>
-    </w:p>
-    <w:p>
-      <w:pPr>
-        <w:numPr>
-          <w:ilvl w:val="0"/>
-          <w:numId w:val="58"/>
-        </w:numPr>
-        <w:spacing w:before="0"/>
-        <w:rPr>
-          <w:rFonts w:cstheme="minorHAnsi"/>
-          <w:sz w:val="24"/>
-          <w:szCs w:val="24"/>
-        </w:rPr>
-      </w:pPr>
-      <w:proofErr w:type="spellStart"/>
-      <w:r>
-        <w:rPr>
-          <w:rFonts w:cstheme="minorHAnsi"/>
-          <w:sz w:val="24"/>
-          <w:szCs w:val="24"/>
-        </w:rPr>
-        <w:t>n_estimators</w:t>
-      </w:r>
-      <w:proofErr w:type="spellEnd"/>
-      <w:r>
-        <w:rPr>
-          <w:rFonts w:cstheme="minorHAnsi"/>
-          <w:sz w:val="24"/>
-          <w:szCs w:val="24"/>
-        </w:rPr>
-        <w:t>: 500</w:t>
-      </w:r>
-    </w:p>
-    <w:p>
-      <w:pPr>
-        <w:numPr>
-          <w:ilvl w:val="0"/>
-          <w:numId w:val="58"/>
-        </w:numPr>
-        <w:spacing w:before="0"/>
-        <w:rPr>
-          <w:rFonts w:cstheme="minorHAnsi"/>
-          <w:sz w:val="24"/>
-          <w:szCs w:val="24"/>
-        </w:rPr>
-      </w:pPr>
-      <w:proofErr w:type="spellStart"/>
-      <w:r>
-        <w:rPr>
-          <w:rFonts w:cstheme="minorHAnsi"/>
-          <w:sz w:val="24"/>
-          <w:szCs w:val="24"/>
-        </w:rPr>
-        <w:t>max_depth</w:t>
-      </w:r>
-      <w:proofErr w:type="spellEnd"/>
-      <w:r>
-        <w:rPr>
-          <w:rFonts w:cstheme="minorHAnsi"/>
-          <w:sz w:val="24"/>
-          <w:szCs w:val="24"/>
-        </w:rPr>
-        <w:t>: 5</w:t>
-      </w:r>
-    </w:p>
-    <w:p>
-      <w:pPr>
-        <w:numPr>
-          <w:ilvl w:val="0"/>
-          <w:numId w:val="58"/>
-        </w:numPr>
-        <w:spacing w:before="0"/>
-        <w:rPr>
-          <w:rFonts w:cstheme="minorHAnsi"/>
-          <w:sz w:val="24"/>
-          <w:szCs w:val="24"/>
-        </w:rPr>
-      </w:pPr>
-      <w:proofErr w:type="spellStart"/>
-      <w:r>
-        <w:rPr>
-          <w:rFonts w:cstheme="minorHAnsi"/>
-          <w:sz w:val="24"/>
-          <w:szCs w:val="24"/>
-        </w:rPr>
-        <w:t>learning_rate</w:t>
-      </w:r>
-      <w:proofErr w:type="spellEnd"/>
-      <w:r>
-        <w:rPr>
-          <w:rFonts w:cstheme="minorHAnsi"/>
-          <w:sz w:val="24"/>
-          <w:szCs w:val="24"/>
-        </w:rPr>
-        <w:t>: 0.05</w:t>
-      </w:r>
-    </w:p>
-    <w:p>
-      <w:pPr>
-        <w:numPr>
-          <w:ilvl w:val="0"/>
-          <w:numId w:val="58"/>
-        </w:numPr>
-        <w:spacing w:before="0"/>
-        <w:rPr>
-          <w:rFonts w:cstheme="minorHAnsi"/>
-          <w:sz w:val="24"/>
-          <w:szCs w:val="24"/>
-        </w:rPr>
-      </w:pPr>
-      <w:r>
-        <w:rPr>
-          <w:rFonts w:cstheme="minorHAnsi"/>
-          <w:sz w:val="24"/>
-          <w:szCs w:val="24"/>
-        </w:rPr>
-        <w:t>subsample: 0.8</w:t>
-      </w:r>
-    </w:p>
-    <w:p>
-      <w:pPr>
-        <w:numPr>
-          <w:ilvl w:val="0"/>
-          <w:numId w:val="58"/>
-        </w:numPr>
-        <w:spacing w:before="0"/>
-        <w:rPr>
-          <w:rFonts w:cstheme="minorHAnsi"/>
-          <w:sz w:val="24"/>
-          <w:szCs w:val="24"/>
-        </w:rPr>
-      </w:pPr>
-      <w:proofErr w:type="spellStart"/>
-      <w:r>
-        <w:rPr>
-          <w:rFonts w:cstheme="minorHAnsi"/>
-          <w:sz w:val="24"/>
-          <w:szCs w:val="24"/>
-        </w:rPr>
-        <w:t>colsample_bytree</w:t>
-      </w:r>
-      <w:proofErr w:type="spellEnd"/>
-      <w:r>
-        <w:rPr>
-          <w:rFonts w:cstheme="minorHAnsi"/>
-          <w:sz w:val="24"/>
-          <w:szCs w:val="24"/>
-        </w:rPr>
-        <w:t>: 0.8</w:t>
-      </w:r>
-    </w:p>
-    <w:p>
-      <w:pPr>
-        <w:spacing w:before="0"/>
-        <w:rPr>
-          <w:rFonts w:cstheme="minorHAnsi"/>
-          <w:b/>
-          <w:bCs/>
-          <w:sz w:val="24"/>
-          <w:szCs w:val="24"/>
-        </w:rPr>
-      </w:pPr>
-      <w:r>
-        <w:rPr>
-          <w:rFonts w:cstheme="minorHAnsi"/>
           <w:sz w:val="24"/>
           <w:szCs w:val="24"/>
         </w:rPr>
@@ -4834,7 +4622,6 @@
           <w:sz w:val="24"/>
           <w:szCs w:val="24"/>
         </w:rPr>
-        <w:lastRenderedPageBreak/>
         <w:t>Attention-Based LSTM (Bonus)</w:t>
       </w:r>
     </w:p>
@@ -4951,16 +4738,14 @@
         </w:rPr>
         <w:t xml:space="preserve"> </w:t>
       </w:r>
-      <w:proofErr w:type="spellStart"/>
-      <w:r>
-        <w:rPr>
-          <w:rFonts w:cstheme="minorHAnsi"/>
-          <w:sz w:val="24"/>
-          <w:szCs w:val="24"/>
-        </w:rPr>
-        <w:t>effeciently</w:t>
-      </w:r>
-      <w:proofErr w:type="spellEnd"/>
+      <w:r>
+        <w:rPr>
+          <w:rFonts w:cstheme="minorHAnsi"/>
+          <w:sz w:val="24"/>
+          <w:szCs w:val="24"/>
+        </w:rPr>
+        <w:t>efficiently</w:t>
+      </w:r>
     </w:p>
     <w:p>
       <w:pPr>
@@ -5069,6 +4854,7 @@
           <w:sz w:val="24"/>
           <w:szCs w:val="24"/>
         </w:rPr>
+        <w:lastRenderedPageBreak/>
         <w:t>Improve interpretability</w:t>
       </w:r>
     </w:p>
@@ -5335,6 +5121,183 @@
           <w:rFonts w:asciiTheme="minorHAnsi" w:hAnsiTheme="minorHAnsi" w:cstheme="minorHAnsi"/>
         </w:rPr>
         <w:t>ling. This hybrid design improves forecasting accuracy and interpretability in volatile financial time-series.</w:t>
+      </w:r>
+    </w:p>
+    <w:p>
+      <w:pPr>
+        <w:spacing w:before="0"/>
+        <w:ind w:firstLine="0"/>
+        <w:rPr>
+          <w:rFonts w:cstheme="minorHAnsi"/>
+          <w:b/>
+          <w:bCs/>
+          <w:sz w:val="24"/>
+          <w:szCs w:val="24"/>
+        </w:rPr>
+      </w:pPr>
+      <w:r>
+        <w:rPr>
+          <w:rFonts w:cstheme="minorHAnsi"/>
+          <w:b/>
+          <w:bCs/>
+          <w:sz w:val="24"/>
+          <w:szCs w:val="24"/>
+        </w:rPr>
+        <w:t>Hyperparameters Used</w:t>
+      </w:r>
+    </w:p>
+    <w:p>
+      <w:pPr>
+        <w:numPr>
+          <w:ilvl w:val="0"/>
+          <w:numId w:val="57"/>
+        </w:numPr>
+        <w:spacing w:before="0"/>
+        <w:rPr>
+          <w:rFonts w:cstheme="minorHAnsi"/>
+          <w:sz w:val="24"/>
+          <w:szCs w:val="24"/>
+        </w:rPr>
+      </w:pPr>
+      <w:r>
+        <w:rPr>
+          <w:rFonts w:cstheme="minorHAnsi"/>
+          <w:sz w:val="24"/>
+          <w:szCs w:val="24"/>
+        </w:rPr>
+        <w:t>Optimizer: Adam</w:t>
+      </w:r>
+    </w:p>
+    <w:p>
+      <w:pPr>
+        <w:numPr>
+          <w:ilvl w:val="0"/>
+          <w:numId w:val="57"/>
+        </w:numPr>
+        <w:spacing w:before="0"/>
+        <w:rPr>
+          <w:rFonts w:cstheme="minorHAnsi"/>
+          <w:sz w:val="24"/>
+          <w:szCs w:val="24"/>
+        </w:rPr>
+      </w:pPr>
+      <w:r>
+        <w:rPr>
+          <w:rFonts w:cstheme="minorHAnsi"/>
+          <w:sz w:val="24"/>
+          <w:szCs w:val="24"/>
+        </w:rPr>
+        <w:t>Loss: Mean Squared Error (MSE)</w:t>
+      </w:r>
+    </w:p>
+    <w:p>
+      <w:pPr>
+        <w:numPr>
+          <w:ilvl w:val="0"/>
+          <w:numId w:val="57"/>
+        </w:numPr>
+        <w:spacing w:before="0"/>
+        <w:rPr>
+          <w:rFonts w:cstheme="minorHAnsi"/>
+          <w:sz w:val="24"/>
+          <w:szCs w:val="24"/>
+        </w:rPr>
+      </w:pPr>
+      <w:r>
+        <w:rPr>
+          <w:rFonts w:cstheme="minorHAnsi"/>
+          <w:sz w:val="24"/>
+          <w:szCs w:val="24"/>
+        </w:rPr>
+        <w:t>Learning Rate: 0.001</w:t>
+      </w:r>
+    </w:p>
+    <w:p>
+      <w:pPr>
+        <w:numPr>
+          <w:ilvl w:val="0"/>
+          <w:numId w:val="57"/>
+        </w:numPr>
+        <w:spacing w:before="0"/>
+        <w:rPr>
+          <w:rFonts w:cstheme="minorHAnsi"/>
+          <w:sz w:val="24"/>
+          <w:szCs w:val="24"/>
+        </w:rPr>
+      </w:pPr>
+      <w:r>
+        <w:rPr>
+          <w:rFonts w:cstheme="minorHAnsi"/>
+          <w:sz w:val="24"/>
+          <w:szCs w:val="24"/>
+        </w:rPr>
+        <w:t>Batch Size: 32</w:t>
+      </w:r>
+    </w:p>
+    <w:p>
+      <w:pPr>
+        <w:numPr>
+          <w:ilvl w:val="0"/>
+          <w:numId w:val="57"/>
+        </w:numPr>
+        <w:spacing w:before="0"/>
+        <w:rPr>
+          <w:rFonts w:cstheme="minorHAnsi"/>
+          <w:sz w:val="24"/>
+          <w:szCs w:val="24"/>
+        </w:rPr>
+      </w:pPr>
+      <w:r>
+        <w:rPr>
+          <w:rFonts w:cstheme="minorHAnsi"/>
+          <w:sz w:val="24"/>
+          <w:szCs w:val="24"/>
+        </w:rPr>
+        <w:t>Epochs: 50 (Early Stopping applied)</w:t>
+      </w:r>
+    </w:p>
+    <w:p>
+      <w:pPr>
+        <w:numPr>
+          <w:ilvl w:val="0"/>
+          <w:numId w:val="57"/>
+        </w:numPr>
+        <w:spacing w:before="0"/>
+        <w:rPr>
+          <w:rFonts w:cstheme="minorHAnsi"/>
+          <w:sz w:val="24"/>
+          <w:szCs w:val="24"/>
+        </w:rPr>
+      </w:pPr>
+      <w:r>
+        <w:rPr>
+          <w:rFonts w:cstheme="minorHAnsi"/>
+          <w:sz w:val="24"/>
+          <w:szCs w:val="24"/>
+        </w:rPr>
+        <w:t>Dropout: 0.3</w:t>
+      </w:r>
+    </w:p>
+    <w:p>
+      <w:pPr>
+        <w:numPr>
+          <w:ilvl w:val="0"/>
+          <w:numId w:val="57"/>
+        </w:numPr>
+        <w:spacing w:before="0"/>
+        <w:rPr>
+          <w:rFonts w:cstheme="minorHAnsi"/>
+          <w:sz w:val="24"/>
+          <w:szCs w:val="24"/>
+        </w:rPr>
+      </w:pPr>
+      <w:r>
+        <w:rPr>
+          <w:rFonts w:cstheme="minorHAnsi"/>
+          <w:sz w:val="24"/>
+          <w:szCs w:val="24"/>
+        </w:rPr>
+        <w:t>Sequence Length: 30</w:t>
       </w:r>
     </w:p>
     <w:p>
@@ -6174,7 +6137,6 @@
           <w:sz w:val="24"/>
           <w:szCs w:val="24"/>
         </w:rPr>
-        <w:lastRenderedPageBreak/>
         <w:t>Formula</w:t>
       </w:r>
     </w:p>
@@ -6196,6 +6158,7 @@
               <w:sz w:val="24"/>
               <w:szCs w:val="24"/>
             </w:rPr>
+            <w:lastRenderedPageBreak/>
             <m:t>MAPE=</m:t>
           </m:r>
           <m:f>
@@ -7118,8 +7081,7 @@
         <w:outlineLvl w:val="2"/>
         <w:rPr>
           <w:rFonts w:eastAsia="Times New Roman" w:cstheme="minorHAnsi"/>
-          <w:b/>
-          <w:bCs/>
+          <w:noProof/>
           <w:kern w:val="0"/>
           <w:sz w:val="24"/>
           <w:szCs w:val="24"/>
@@ -7146,8 +7108,7 @@
         <w:widowControl/>
         <w:autoSpaceDE/>
         <w:autoSpaceDN/>
-        <w:spacing w:before="0"/>
-        <w:ind w:left="0" w:firstLine="0"/>
+        <w:spacing w:before="0" w:after="100" w:afterAutospacing="1"/>
         <w:outlineLvl w:val="2"/>
         <w:rPr>
           <w:rFonts w:eastAsia="Times New Roman" w:cstheme="minorHAnsi"/>
@@ -7168,10 +7129,10 @@
           <w14:ligatures w14:val="none"/>
         </w:rPr>
         <w:drawing>
-          <wp:inline distT="0" distB="0" distL="0" distR="0" wp14:anchorId="020DC3F2" wp14:editId="5F122F98">
-            <wp:extent cx="5793475" cy="1770264"/>
-            <wp:effectExtent l="0" t="0" r="0" b="1905"/>
-            <wp:docPr id="1018314657" name="Picture 1"/>
+          <wp:inline distT="0" distB="0" distL="0" distR="0" wp14:anchorId="23EAE1F4" wp14:editId="7533C458">
+            <wp:extent cx="5574721" cy="1828800"/>
+            <wp:effectExtent l="0" t="0" r="6985" b="0"/>
+            <wp:docPr id="1809745415" name="Picture 1"/>
             <wp:cNvGraphicFramePr>
               <a:graphicFrameLocks xmlns:a="http://schemas.openxmlformats.org/drawingml/2006/main" noChangeAspect="1"/>
             </wp:cNvGraphicFramePr>
@@ -7179,7 +7140,7 @@
               <a:graphicData uri="http://schemas.openxmlformats.org/drawingml/2006/picture">
                 <pic:pic xmlns:pic="http://schemas.openxmlformats.org/drawingml/2006/picture">
                   <pic:nvPicPr>
-                    <pic:cNvPr id="1018314657" name=""/>
+                    <pic:cNvPr id="1809745415" name=""/>
                     <pic:cNvPicPr/>
                   </pic:nvPicPr>
                   <pic:blipFill>
@@ -7191,7 +7152,7 @@
                   <pic:spPr>
                     <a:xfrm>
                       <a:off x="0" y="0"/>
-                      <a:ext cx="5814551" cy="1776704"/>
+                      <a:ext cx="5590378" cy="1833936"/>
                     </a:xfrm>
                     <a:prstGeom prst="rect">
                       <a:avLst/>
@@ -7424,17 +7385,585 @@
         <w:spacing w:before="0"/>
         <w:rPr>
           <w:rFonts w:cstheme="minorHAnsi"/>
-          <w:sz w:val="24"/>
-          <w:szCs w:val="24"/>
-        </w:rPr>
-      </w:pPr>
-      <w:r>
-        <w:rPr>
-          <w:rFonts w:cstheme="minorHAnsi"/>
+          <w:i/>
+          <w:iCs/>
+          <w:sz w:val="24"/>
+          <w:szCs w:val="24"/>
+        </w:rPr>
+      </w:pPr>
+      <w:r>
+        <w:rPr>
+          <w:rFonts w:cstheme="minorHAnsi"/>
+          <w:i/>
+          <w:iCs/>
           <w:sz w:val="24"/>
           <w:szCs w:val="24"/>
         </w:rPr>
         <w:t>Actual vs predicted plots</w:t>
+      </w:r>
+      <w:r>
+        <w:rPr>
+          <w:rFonts w:cstheme="minorHAnsi"/>
+          <w:i/>
+          <w:iCs/>
+          <w:sz w:val="24"/>
+          <w:szCs w:val="24"/>
+        </w:rPr>
+        <w:t>:</w:t>
+      </w:r>
+    </w:p>
+    <w:p>
+      <w:pPr>
+        <w:spacing w:before="0"/>
+        <w:ind w:left="720" w:firstLine="0"/>
+        <w:rPr>
+          <w:rFonts w:cstheme="minorHAnsi"/>
+          <w:i/>
+          <w:iCs/>
+          <w:sz w:val="24"/>
+          <w:szCs w:val="24"/>
+        </w:rPr>
+      </w:pPr>
+      <w:r>
+        <w:rPr>
+          <w:rFonts w:cstheme="minorHAnsi"/>
+          <w:i/>
+          <w:iCs/>
+          <w:noProof/>
+          <w:sz w:val="24"/>
+          <w:szCs w:val="24"/>
+        </w:rPr>
+        <w:drawing>
+          <wp:inline distT="0" distB="0" distL="0" distR="0" wp14:anchorId="60A8B39D" wp14:editId="59B2165C">
+            <wp:extent cx="4066605" cy="2572603"/>
+            <wp:effectExtent l="0" t="0" r="0" b="0"/>
+            <wp:docPr id="1975893777" name="Picture 1"/>
+            <wp:cNvGraphicFramePr>
+              <a:graphicFrameLocks xmlns:a="http://schemas.openxmlformats.org/drawingml/2006/main" noChangeAspect="1"/>
+            </wp:cNvGraphicFramePr>
+            <a:graphic xmlns:a="http://schemas.openxmlformats.org/drawingml/2006/main">
+              <a:graphicData uri="http://schemas.openxmlformats.org/drawingml/2006/picture">
+                <pic:pic xmlns:pic="http://schemas.openxmlformats.org/drawingml/2006/picture">
+                  <pic:nvPicPr>
+                    <pic:cNvPr id="1975893777" name=""/>
+                    <pic:cNvPicPr/>
+                  </pic:nvPicPr>
+                  <pic:blipFill>
+                    <a:blip r:embed="rId10"/>
+                    <a:stretch>
+                      <a:fillRect/>
+                    </a:stretch>
+                  </pic:blipFill>
+                  <pic:spPr>
+                    <a:xfrm>
+                      <a:off x="0" y="0"/>
+                      <a:ext cx="4084635" cy="2584009"/>
+                    </a:xfrm>
+                    <a:prstGeom prst="rect">
+                      <a:avLst/>
+                    </a:prstGeom>
+                  </pic:spPr>
+                </pic:pic>
+              </a:graphicData>
+            </a:graphic>
+          </wp:inline>
+        </w:drawing>
+      </w:r>
+    </w:p>
+    <w:p>
+      <w:pPr>
+        <w:spacing w:before="0"/>
+        <w:ind w:left="720" w:firstLine="0"/>
+        <w:rPr>
+          <w:rFonts w:cstheme="minorHAnsi"/>
+          <w:i/>
+          <w:iCs/>
+          <w:sz w:val="24"/>
+          <w:szCs w:val="24"/>
+        </w:rPr>
+      </w:pPr>
+      <w:r>
+        <w:rPr>
+          <w:rFonts w:cstheme="minorHAnsi"/>
+          <w:i/>
+          <w:iCs/>
+          <w:noProof/>
+          <w:sz w:val="24"/>
+          <w:szCs w:val="24"/>
+        </w:rPr>
+        <w:drawing>
+          <wp:inline distT="0" distB="0" distL="0" distR="0" wp14:anchorId="1F36A22F" wp14:editId="3ED56666">
+            <wp:extent cx="4056287" cy="2627194"/>
+            <wp:effectExtent l="0" t="0" r="1905" b="1905"/>
+            <wp:docPr id="2074455863" name="Picture 1"/>
+            <wp:cNvGraphicFramePr>
+              <a:graphicFrameLocks xmlns:a="http://schemas.openxmlformats.org/drawingml/2006/main" noChangeAspect="1"/>
+            </wp:cNvGraphicFramePr>
+            <a:graphic xmlns:a="http://schemas.openxmlformats.org/drawingml/2006/main">
+              <a:graphicData uri="http://schemas.openxmlformats.org/drawingml/2006/picture">
+                <pic:pic xmlns:pic="http://schemas.openxmlformats.org/drawingml/2006/picture">
+                  <pic:nvPicPr>
+                    <pic:cNvPr id="2074455863" name=""/>
+                    <pic:cNvPicPr/>
+                  </pic:nvPicPr>
+                  <pic:blipFill>
+                    <a:blip r:embed="rId11"/>
+                    <a:stretch>
+                      <a:fillRect/>
+                    </a:stretch>
+                  </pic:blipFill>
+                  <pic:spPr>
+                    <a:xfrm>
+                      <a:off x="0" y="0"/>
+                      <a:ext cx="4087840" cy="2647631"/>
+                    </a:xfrm>
+                    <a:prstGeom prst="rect">
+                      <a:avLst/>
+                    </a:prstGeom>
+                  </pic:spPr>
+                </pic:pic>
+              </a:graphicData>
+            </a:graphic>
+          </wp:inline>
+        </w:drawing>
+      </w:r>
+    </w:p>
+    <w:p>
+      <w:pPr>
+        <w:spacing w:before="0"/>
+        <w:ind w:left="720" w:firstLine="0"/>
+        <w:rPr>
+          <w:rFonts w:cstheme="minorHAnsi"/>
+          <w:i/>
+          <w:iCs/>
+          <w:sz w:val="24"/>
+          <w:szCs w:val="24"/>
+        </w:rPr>
+      </w:pPr>
+      <w:r>
+        <w:rPr>
+          <w:rFonts w:cstheme="minorHAnsi"/>
+          <w:i/>
+          <w:iCs/>
+          <w:noProof/>
+          <w:sz w:val="24"/>
+          <w:szCs w:val="24"/>
+        </w:rPr>
+        <w:lastRenderedPageBreak/>
+        <w:drawing>
+          <wp:inline distT="0" distB="0" distL="0" distR="0" wp14:anchorId="3980EC7C" wp14:editId="5802739E">
+            <wp:extent cx="4106157" cy="2634018"/>
+            <wp:effectExtent l="0" t="0" r="8890" b="0"/>
+            <wp:docPr id="1858400623" name="Picture 1"/>
+            <wp:cNvGraphicFramePr>
+              <a:graphicFrameLocks xmlns:a="http://schemas.openxmlformats.org/drawingml/2006/main" noChangeAspect="1"/>
+            </wp:cNvGraphicFramePr>
+            <a:graphic xmlns:a="http://schemas.openxmlformats.org/drawingml/2006/main">
+              <a:graphicData uri="http://schemas.openxmlformats.org/drawingml/2006/picture">
+                <pic:pic xmlns:pic="http://schemas.openxmlformats.org/drawingml/2006/picture">
+                  <pic:nvPicPr>
+                    <pic:cNvPr id="1858400623" name=""/>
+                    <pic:cNvPicPr/>
+                  </pic:nvPicPr>
+                  <pic:blipFill>
+                    <a:blip r:embed="rId12"/>
+                    <a:stretch>
+                      <a:fillRect/>
+                    </a:stretch>
+                  </pic:blipFill>
+                  <pic:spPr>
+                    <a:xfrm>
+                      <a:off x="0" y="0"/>
+                      <a:ext cx="4147707" cy="2660672"/>
+                    </a:xfrm>
+                    <a:prstGeom prst="rect">
+                      <a:avLst/>
+                    </a:prstGeom>
+                  </pic:spPr>
+                </pic:pic>
+              </a:graphicData>
+            </a:graphic>
+          </wp:inline>
+        </w:drawing>
+      </w:r>
+    </w:p>
+    <w:p>
+      <w:pPr>
+        <w:spacing w:before="0"/>
+        <w:ind w:left="720" w:firstLine="0"/>
+        <w:rPr>
+          <w:rFonts w:cstheme="minorHAnsi"/>
+          <w:sz w:val="24"/>
+          <w:szCs w:val="24"/>
+        </w:rPr>
+      </w:pPr>
+      <w:r>
+        <w:rPr>
+          <w:rFonts w:cstheme="minorHAnsi"/>
+          <w:noProof/>
+          <w:sz w:val="24"/>
+          <w:szCs w:val="24"/>
+        </w:rPr>
+        <w:drawing>
+          <wp:inline distT="0" distB="0" distL="0" distR="0" wp14:anchorId="77D84D63" wp14:editId="1208D665">
+            <wp:extent cx="4176215" cy="2618810"/>
+            <wp:effectExtent l="0" t="0" r="0" b="0"/>
+            <wp:docPr id="1853242476" name="Picture 1"/>
+            <wp:cNvGraphicFramePr>
+              <a:graphicFrameLocks xmlns:a="http://schemas.openxmlformats.org/drawingml/2006/main" noChangeAspect="1"/>
+            </wp:cNvGraphicFramePr>
+            <a:graphic xmlns:a="http://schemas.openxmlformats.org/drawingml/2006/main">
+              <a:graphicData uri="http://schemas.openxmlformats.org/drawingml/2006/picture">
+                <pic:pic xmlns:pic="http://schemas.openxmlformats.org/drawingml/2006/picture">
+                  <pic:nvPicPr>
+                    <pic:cNvPr id="1853242476" name=""/>
+                    <pic:cNvPicPr/>
+                  </pic:nvPicPr>
+                  <pic:blipFill>
+                    <a:blip r:embed="rId13"/>
+                    <a:stretch>
+                      <a:fillRect/>
+                    </a:stretch>
+                  </pic:blipFill>
+                  <pic:spPr>
+                    <a:xfrm>
+                      <a:off x="0" y="0"/>
+                      <a:ext cx="4193248" cy="2629491"/>
+                    </a:xfrm>
+                    <a:prstGeom prst="rect">
+                      <a:avLst/>
+                    </a:prstGeom>
+                  </pic:spPr>
+                </pic:pic>
+              </a:graphicData>
+            </a:graphic>
+          </wp:inline>
+        </w:drawing>
+      </w:r>
+    </w:p>
+    <w:p>
+      <w:pPr>
+        <w:spacing w:before="0"/>
+        <w:ind w:left="720" w:firstLine="0"/>
+        <w:rPr>
+          <w:rFonts w:cstheme="minorHAnsi"/>
+          <w:sz w:val="24"/>
+          <w:szCs w:val="24"/>
+        </w:rPr>
+      </w:pPr>
+      <w:r>
+        <w:rPr>
+          <w:rFonts w:cstheme="minorHAnsi"/>
+          <w:noProof/>
+          <w:sz w:val="24"/>
+          <w:szCs w:val="24"/>
+        </w:rPr>
+        <w:drawing>
+          <wp:inline distT="0" distB="0" distL="0" distR="0" wp14:anchorId="48E10F56" wp14:editId="6727CCC7">
+            <wp:extent cx="4299045" cy="2725364"/>
+            <wp:effectExtent l="0" t="0" r="6350" b="0"/>
+            <wp:docPr id="939899855" name="Picture 1"/>
+            <wp:cNvGraphicFramePr>
+              <a:graphicFrameLocks xmlns:a="http://schemas.openxmlformats.org/drawingml/2006/main" noChangeAspect="1"/>
+            </wp:cNvGraphicFramePr>
+            <a:graphic xmlns:a="http://schemas.openxmlformats.org/drawingml/2006/main">
+              <a:graphicData uri="http://schemas.openxmlformats.org/drawingml/2006/picture">
+                <pic:pic xmlns:pic="http://schemas.openxmlformats.org/drawingml/2006/picture">
+                  <pic:nvPicPr>
+                    <pic:cNvPr id="939899855" name=""/>
+                    <pic:cNvPicPr/>
+                  </pic:nvPicPr>
+                  <pic:blipFill>
+                    <a:blip r:embed="rId14"/>
+                    <a:stretch>
+                      <a:fillRect/>
+                    </a:stretch>
+                  </pic:blipFill>
+                  <pic:spPr>
+                    <a:xfrm>
+                      <a:off x="0" y="0"/>
+                      <a:ext cx="4316426" cy="2736382"/>
+                    </a:xfrm>
+                    <a:prstGeom prst="rect">
+                      <a:avLst/>
+                    </a:prstGeom>
+                  </pic:spPr>
+                </pic:pic>
+              </a:graphicData>
+            </a:graphic>
+          </wp:inline>
+        </w:drawing>
+      </w:r>
+    </w:p>
+    <w:p>
+      <w:pPr>
+        <w:spacing w:before="0"/>
+        <w:ind w:left="720" w:firstLine="0"/>
+        <w:rPr>
+          <w:rFonts w:cstheme="minorHAnsi"/>
+          <w:sz w:val="24"/>
+          <w:szCs w:val="24"/>
+        </w:rPr>
+      </w:pPr>
+      <w:r>
+        <w:rPr>
+          <w:rFonts w:cstheme="minorHAnsi"/>
+          <w:noProof/>
+          <w:sz w:val="24"/>
+          <w:szCs w:val="24"/>
+        </w:rPr>
+        <w:lastRenderedPageBreak/>
+        <w:drawing>
+          <wp:inline distT="0" distB="0" distL="0" distR="0" wp14:anchorId="18E946FD" wp14:editId="27F9BBA7">
+            <wp:extent cx="4879197" cy="2210937"/>
+            <wp:effectExtent l="0" t="0" r="0" b="0"/>
+            <wp:docPr id="230058892" name="Picture 1"/>
+            <wp:cNvGraphicFramePr>
+              <a:graphicFrameLocks xmlns:a="http://schemas.openxmlformats.org/drawingml/2006/main" noChangeAspect="1"/>
+            </wp:cNvGraphicFramePr>
+            <a:graphic xmlns:a="http://schemas.openxmlformats.org/drawingml/2006/main">
+              <a:graphicData uri="http://schemas.openxmlformats.org/drawingml/2006/picture">
+                <pic:pic xmlns:pic="http://schemas.openxmlformats.org/drawingml/2006/picture">
+                  <pic:nvPicPr>
+                    <pic:cNvPr id="230058892" name=""/>
+                    <pic:cNvPicPr/>
+                  </pic:nvPicPr>
+                  <pic:blipFill>
+                    <a:blip r:embed="rId15"/>
+                    <a:stretch>
+                      <a:fillRect/>
+                    </a:stretch>
+                  </pic:blipFill>
+                  <pic:spPr>
+                    <a:xfrm>
+                      <a:off x="0" y="0"/>
+                      <a:ext cx="4914713" cy="2227031"/>
+                    </a:xfrm>
+                    <a:prstGeom prst="rect">
+                      <a:avLst/>
+                    </a:prstGeom>
+                  </pic:spPr>
+                </pic:pic>
+              </a:graphicData>
+            </a:graphic>
+          </wp:inline>
+        </w:drawing>
+      </w:r>
+    </w:p>
+    <w:p>
+      <w:pPr>
+        <w:spacing w:before="0"/>
+        <w:ind w:left="720" w:firstLine="0"/>
+        <w:rPr>
+          <w:rFonts w:cstheme="minorHAnsi"/>
+          <w:sz w:val="24"/>
+          <w:szCs w:val="24"/>
+        </w:rPr>
+      </w:pPr>
+      <w:r>
+        <w:rPr>
+          <w:rFonts w:cstheme="minorHAnsi"/>
+          <w:noProof/>
+          <w:sz w:val="24"/>
+          <w:szCs w:val="24"/>
+        </w:rPr>
+        <w:drawing>
+          <wp:inline distT="0" distB="0" distL="0" distR="0" wp14:anchorId="6CB99B8D" wp14:editId="54E69C4F">
+            <wp:extent cx="5056496" cy="2699113"/>
+            <wp:effectExtent l="0" t="0" r="0" b="6350"/>
+            <wp:docPr id="1148905936" name="Picture 1"/>
+            <wp:cNvGraphicFramePr>
+              <a:graphicFrameLocks xmlns:a="http://schemas.openxmlformats.org/drawingml/2006/main" noChangeAspect="1"/>
+            </wp:cNvGraphicFramePr>
+            <a:graphic xmlns:a="http://schemas.openxmlformats.org/drawingml/2006/main">
+              <a:graphicData uri="http://schemas.openxmlformats.org/drawingml/2006/picture">
+                <pic:pic xmlns:pic="http://schemas.openxmlformats.org/drawingml/2006/picture">
+                  <pic:nvPicPr>
+                    <pic:cNvPr id="1148905936" name=""/>
+                    <pic:cNvPicPr/>
+                  </pic:nvPicPr>
+                  <pic:blipFill>
+                    <a:blip r:embed="rId16"/>
+                    <a:stretch>
+                      <a:fillRect/>
+                    </a:stretch>
+                  </pic:blipFill>
+                  <pic:spPr>
+                    <a:xfrm>
+                      <a:off x="0" y="0"/>
+                      <a:ext cx="5069246" cy="2705919"/>
+                    </a:xfrm>
+                    <a:prstGeom prst="rect">
+                      <a:avLst/>
+                    </a:prstGeom>
+                  </pic:spPr>
+                </pic:pic>
+              </a:graphicData>
+            </a:graphic>
+          </wp:inline>
+        </w:drawing>
+      </w:r>
+    </w:p>
+    <w:p>
+      <w:pPr>
+        <w:spacing w:before="0"/>
+        <w:ind w:left="720" w:firstLine="0"/>
+        <w:rPr>
+          <w:rFonts w:cstheme="minorHAnsi"/>
+          <w:sz w:val="24"/>
+          <w:szCs w:val="24"/>
+        </w:rPr>
+      </w:pPr>
+      <w:r>
+        <w:rPr>
+          <w:rFonts w:cstheme="minorHAnsi"/>
+          <w:noProof/>
+          <w:sz w:val="24"/>
+          <w:szCs w:val="24"/>
+        </w:rPr>
+        <w:drawing>
+          <wp:inline distT="0" distB="0" distL="0" distR="0" wp14:anchorId="176B046F" wp14:editId="6212D298">
+            <wp:extent cx="4872251" cy="2626676"/>
+            <wp:effectExtent l="0" t="0" r="5080" b="2540"/>
+            <wp:docPr id="1915504005" name="Picture 1"/>
+            <wp:cNvGraphicFramePr>
+              <a:graphicFrameLocks xmlns:a="http://schemas.openxmlformats.org/drawingml/2006/main" noChangeAspect="1"/>
+            </wp:cNvGraphicFramePr>
+            <a:graphic xmlns:a="http://schemas.openxmlformats.org/drawingml/2006/main">
+              <a:graphicData uri="http://schemas.openxmlformats.org/drawingml/2006/picture">
+                <pic:pic xmlns:pic="http://schemas.openxmlformats.org/drawingml/2006/picture">
+                  <pic:nvPicPr>
+                    <pic:cNvPr id="1915504005" name=""/>
+                    <pic:cNvPicPr/>
+                  </pic:nvPicPr>
+                  <pic:blipFill>
+                    <a:blip r:embed="rId17"/>
+                    <a:stretch>
+                      <a:fillRect/>
+                    </a:stretch>
+                  </pic:blipFill>
+                  <pic:spPr>
+                    <a:xfrm>
+                      <a:off x="0" y="0"/>
+                      <a:ext cx="4888444" cy="2635406"/>
+                    </a:xfrm>
+                    <a:prstGeom prst="rect">
+                      <a:avLst/>
+                    </a:prstGeom>
+                  </pic:spPr>
+                </pic:pic>
+              </a:graphicData>
+            </a:graphic>
+          </wp:inline>
+        </w:drawing>
+      </w:r>
+    </w:p>
+    <w:p>
+      <w:pPr>
+        <w:spacing w:before="0"/>
+        <w:ind w:left="720" w:firstLine="0"/>
+        <w:rPr>
+          <w:rFonts w:cstheme="minorHAnsi"/>
+          <w:sz w:val="24"/>
+          <w:szCs w:val="24"/>
+        </w:rPr>
+      </w:pPr>
+      <w:r>
+        <w:rPr>
+          <w:rFonts w:cstheme="minorHAnsi"/>
+          <w:noProof/>
+          <w:sz w:val="24"/>
+          <w:szCs w:val="24"/>
+        </w:rPr>
+        <w:lastRenderedPageBreak/>
+        <w:drawing>
+          <wp:inline distT="0" distB="0" distL="0" distR="0" wp14:anchorId="5F5BAF9A" wp14:editId="5B377C59">
+            <wp:extent cx="4681182" cy="2121209"/>
+            <wp:effectExtent l="0" t="0" r="5715" b="0"/>
+            <wp:docPr id="88332630" name="Picture 1"/>
+            <wp:cNvGraphicFramePr>
+              <a:graphicFrameLocks xmlns:a="http://schemas.openxmlformats.org/drawingml/2006/main" noChangeAspect="1"/>
+            </wp:cNvGraphicFramePr>
+            <a:graphic xmlns:a="http://schemas.openxmlformats.org/drawingml/2006/main">
+              <a:graphicData uri="http://schemas.openxmlformats.org/drawingml/2006/picture">
+                <pic:pic xmlns:pic="http://schemas.openxmlformats.org/drawingml/2006/picture">
+                  <pic:nvPicPr>
+                    <pic:cNvPr id="88332630" name=""/>
+                    <pic:cNvPicPr/>
+                  </pic:nvPicPr>
+                  <pic:blipFill>
+                    <a:blip r:embed="rId18"/>
+                    <a:stretch>
+                      <a:fillRect/>
+                    </a:stretch>
+                  </pic:blipFill>
+                  <pic:spPr>
+                    <a:xfrm>
+                      <a:off x="0" y="0"/>
+                      <a:ext cx="4701411" cy="2130375"/>
+                    </a:xfrm>
+                    <a:prstGeom prst="rect">
+                      <a:avLst/>
+                    </a:prstGeom>
+                  </pic:spPr>
+                </pic:pic>
+              </a:graphicData>
+            </a:graphic>
+          </wp:inline>
+        </w:drawing>
+      </w:r>
+    </w:p>
+    <w:p>
+      <w:pPr>
+        <w:spacing w:before="0"/>
+        <w:ind w:left="720" w:firstLine="0"/>
+        <w:rPr>
+          <w:rFonts w:cstheme="minorHAnsi"/>
+          <w:sz w:val="24"/>
+          <w:szCs w:val="24"/>
+        </w:rPr>
+      </w:pPr>
+      <w:r>
+        <w:rPr>
+          <w:rFonts w:cstheme="minorHAnsi"/>
+          <w:sz w:val="24"/>
+          <w:szCs w:val="24"/>
+        </w:rPr>
+        <w:drawing>
+          <wp:inline distT="0" distB="0" distL="0" distR="0" wp14:anchorId="58DEB4BB" wp14:editId="6CB2F976">
+            <wp:extent cx="4763069" cy="2154093"/>
+            <wp:effectExtent l="0" t="0" r="0" b="0"/>
+            <wp:docPr id="2040275162" name="Picture 1"/>
+            <wp:cNvGraphicFramePr>
+              <a:graphicFrameLocks xmlns:a="http://schemas.openxmlformats.org/drawingml/2006/main" noChangeAspect="1"/>
+            </wp:cNvGraphicFramePr>
+            <a:graphic xmlns:a="http://schemas.openxmlformats.org/drawingml/2006/main">
+              <a:graphicData uri="http://schemas.openxmlformats.org/drawingml/2006/picture">
+                <pic:pic xmlns:pic="http://schemas.openxmlformats.org/drawingml/2006/picture">
+                  <pic:nvPicPr>
+                    <pic:cNvPr id="2040275162" name=""/>
+                    <pic:cNvPicPr/>
+                  </pic:nvPicPr>
+                  <pic:blipFill>
+                    <a:blip r:embed="rId19"/>
+                    <a:stretch>
+                      <a:fillRect/>
+                    </a:stretch>
+                  </pic:blipFill>
+                  <pic:spPr>
+                    <a:xfrm>
+                      <a:off x="0" y="0"/>
+                      <a:ext cx="4777069" cy="2160424"/>
+                    </a:xfrm>
+                    <a:prstGeom prst="rect">
+                      <a:avLst/>
+                    </a:prstGeom>
+                  </pic:spPr>
+                </pic:pic>
+              </a:graphicData>
+            </a:graphic>
+          </wp:inline>
+        </w:drawing>
       </w:r>
     </w:p>
     <w:p>
@@ -7458,6 +7987,67 @@
         </w:rPr>
         <w:t>Error distributions</w:t>
       </w:r>
+      <w:r>
+        <w:rPr>
+          <w:rFonts w:cstheme="minorHAnsi"/>
+          <w:sz w:val="24"/>
+          <w:szCs w:val="24"/>
+        </w:rPr>
+        <w:t>:</w:t>
+      </w:r>
+    </w:p>
+    <w:p>
+      <w:pPr>
+        <w:spacing w:before="0"/>
+        <w:ind w:left="720" w:firstLine="0"/>
+        <w:rPr>
+          <w:rFonts w:cstheme="minorHAnsi"/>
+          <w:sz w:val="24"/>
+          <w:szCs w:val="24"/>
+        </w:rPr>
+      </w:pPr>
+      <w:r>
+        <w:rPr>
+          <w:rFonts w:cstheme="minorHAnsi"/>
+          <w:sz w:val="24"/>
+          <w:szCs w:val="24"/>
+        </w:rPr>
+        <w:drawing>
+          <wp:inline distT="0" distB="0" distL="0" distR="0" wp14:anchorId="1F953DA7" wp14:editId="64C1B2B4">
+            <wp:extent cx="5041305" cy="2613025"/>
+            <wp:effectExtent l="0" t="0" r="6985" b="0"/>
+            <wp:docPr id="1514612162" name="Picture 1"/>
+            <wp:cNvGraphicFramePr>
+              <a:graphicFrameLocks xmlns:a="http://schemas.openxmlformats.org/drawingml/2006/main" noChangeAspect="1"/>
+            </wp:cNvGraphicFramePr>
+            <a:graphic xmlns:a="http://schemas.openxmlformats.org/drawingml/2006/main">
+              <a:graphicData uri="http://schemas.openxmlformats.org/drawingml/2006/picture">
+                <pic:pic xmlns:pic="http://schemas.openxmlformats.org/drawingml/2006/picture">
+                  <pic:nvPicPr>
+                    <pic:cNvPr id="1514612162" name=""/>
+                    <pic:cNvPicPr/>
+                  </pic:nvPicPr>
+                  <pic:blipFill>
+                    <a:blip r:embed="rId20"/>
+                    <a:stretch>
+                      <a:fillRect/>
+                    </a:stretch>
+                  </pic:blipFill>
+                  <pic:spPr>
+                    <a:xfrm>
+                      <a:off x="0" y="0"/>
+                      <a:ext cx="5053901" cy="2619554"/>
+                    </a:xfrm>
+                    <a:prstGeom prst="rect">
+                      <a:avLst/>
+                    </a:prstGeom>
+                  </pic:spPr>
+                </pic:pic>
+              </a:graphicData>
+            </a:graphic>
+          </wp:inline>
+        </w:drawing>
+      </w:r>
     </w:p>
     <w:p>
       <w:pPr>
@@ -7522,7 +8112,23 @@
           <w:sz w:val="24"/>
           <w:szCs w:val="24"/>
         </w:rPr>
-        <w:t>XGBoost achieved strong and stable directional accuracy with low complexity.</w:t>
+        <w:t>XGBoost achieved strong and stable directional accuracy with low complexity</w:t>
+      </w:r>
+      <w:r>
+        <w:rPr>
+          <w:rFonts w:cstheme="minorHAnsi"/>
+          <w:sz w:val="24"/>
+          <w:szCs w:val="24"/>
+        </w:rPr>
+        <w:t xml:space="preserve"> in ML</w:t>
+      </w:r>
+      <w:r>
+        <w:rPr>
+          <w:rFonts w:cstheme="minorHAnsi"/>
+          <w:sz w:val="24"/>
+          <w:szCs w:val="24"/>
+        </w:rPr>
+        <w:t>.</w:t>
       </w:r>
     </w:p>
     <w:p>
@@ -7544,7 +8150,15 @@
           <w:sz w:val="24"/>
           <w:szCs w:val="24"/>
         </w:rPr>
-        <w:t>Transformer captured long-term directional trends effectively.</w:t>
+        <w:t>LSTM</w:t>
+      </w:r>
+      <w:r>
+        <w:rPr>
+          <w:rFonts w:cstheme="minorHAnsi"/>
+          <w:sz w:val="24"/>
+          <w:szCs w:val="24"/>
+        </w:rPr>
+        <w:t xml:space="preserve"> captured long-term directional trends effectively.</w:t>
       </w:r>
     </w:p>
     <w:p>
@@ -7676,6 +8290,7 @@
           <w:sz w:val="24"/>
           <w:szCs w:val="24"/>
         </w:rPr>
+        <w:lastRenderedPageBreak/>
         <w:t>MAPE was unstable due to near-zero and negative values.</w:t>
       </w:r>
     </w:p>
@@ -7720,17 +8335,7 @@
           <w:sz w:val="24"/>
           <w:szCs w:val="24"/>
         </w:rPr>
-        <w:t xml:space="preserve">Reformulate problem as </w:t>
-      </w:r>
-      <w:r>
-        <w:rPr>
-          <w:rFonts w:cstheme="minorHAnsi"/>
-          <w:b/>
-          <w:bCs/>
-          <w:sz w:val="24"/>
-          <w:szCs w:val="24"/>
-        </w:rPr>
-        <w:t>Up/Down classification</w:t>
+        <w:t>Reformulate problem as Up/Down classification</w:t>
       </w:r>
     </w:p>
     <w:p>
@@ -7752,7 +8357,7 @@
           <w:sz w:val="24"/>
           <w:szCs w:val="24"/>
         </w:rPr>
-        <w:t>Add RSI, MACD, Bollinger Bands</w:t>
+        <w:t>Use probabilistic forecasting for uncertainty estimation</w:t>
       </w:r>
     </w:p>
     <w:p>
@@ -7774,8 +8379,18 @@
           <w:sz w:val="24"/>
           <w:szCs w:val="24"/>
         </w:rPr>
-        <w:t>Use probabilistic forecasting for uncertainty estimation</w:t>
-      </w:r>
+        <w:t xml:space="preserve">Perform hyperparameter tuning with </w:t>
+      </w:r>
+      <w:proofErr w:type="spellStart"/>
+      <w:r>
+        <w:rPr>
+          <w:rFonts w:cstheme="minorHAnsi"/>
+          <w:sz w:val="24"/>
+          <w:szCs w:val="24"/>
+        </w:rPr>
+        <w:t>TimeSeriesSplit</w:t>
+      </w:r>
+      <w:proofErr w:type="spellEnd"/>
     </w:p>
     <w:p>
       <w:pPr>
@@ -7796,38 +8411,6 @@
           <w:sz w:val="24"/>
           <w:szCs w:val="24"/>
         </w:rPr>
-        <w:t xml:space="preserve">Perform hyperparameter tuning with </w:t>
-      </w:r>
-      <w:proofErr w:type="spellStart"/>
-      <w:r>
-        <w:rPr>
-          <w:rFonts w:cstheme="minorHAnsi"/>
-          <w:sz w:val="24"/>
-          <w:szCs w:val="24"/>
-        </w:rPr>
-        <w:t>TimeSeriesSplit</w:t>
-      </w:r>
-      <w:proofErr w:type="spellEnd"/>
-    </w:p>
-    <w:p>
-      <w:pPr>
-        <w:numPr>
-          <w:ilvl w:val="0"/>
-          <w:numId w:val="61"/>
-        </w:numPr>
-        <w:spacing w:before="0"/>
-        <w:rPr>
-          <w:rFonts w:cstheme="minorHAnsi"/>
-          <w:sz w:val="24"/>
-          <w:szCs w:val="24"/>
-        </w:rPr>
-      </w:pPr>
-      <w:r>
-        <w:rPr>
-          <w:rFonts w:cstheme="minorHAnsi"/>
-          <w:sz w:val="24"/>
-          <w:szCs w:val="24"/>
-        </w:rPr>
         <w:t>Increase data horizon for Transformer training</w:t>
       </w:r>
     </w:p>
@@ -8026,7 +8609,35 @@
           <w:sz w:val="24"/>
           <w:szCs w:val="24"/>
         </w:rPr>
-        <w:t>Trained models (.h5)</w:t>
+        <w:t>Trained models (.h5</w:t>
+      </w:r>
+      <w:proofErr w:type="gramStart"/>
+      <w:r>
+        <w:rPr>
+          <w:rFonts w:cstheme="minorHAnsi"/>
+          <w:sz w:val="24"/>
+          <w:szCs w:val="24"/>
+        </w:rPr>
+        <w:t>/.</w:t>
+      </w:r>
+      <w:proofErr w:type="spellStart"/>
+      <w:r>
+        <w:rPr>
+          <w:rFonts w:cstheme="minorHAnsi"/>
+          <w:sz w:val="24"/>
+          <w:szCs w:val="24"/>
+        </w:rPr>
+        <w:t>pkl</w:t>
+      </w:r>
+      <w:proofErr w:type="spellEnd"/>
+      <w:proofErr w:type="gramEnd"/>
+      <w:r>
+        <w:rPr>
+          <w:rFonts w:cstheme="minorHAnsi"/>
+          <w:sz w:val="24"/>
+          <w:szCs w:val="24"/>
+        </w:rPr>
+        <w:t>)</w:t>
       </w:r>
     </w:p>
     <w:p>
@@ -8099,43 +8710,23 @@
           <w:sz w:val="24"/>
           <w:szCs w:val="24"/>
         </w:rPr>
-        <w:t xml:space="preserve">Among all evaluated models, </w:t>
-      </w:r>
-      <w:r>
-        <w:rPr>
-          <w:rFonts w:cstheme="minorHAnsi"/>
-          <w:b/>
-          <w:bCs/>
-          <w:sz w:val="24"/>
-          <w:szCs w:val="24"/>
-        </w:rPr>
-        <w:t>XGBoost</w:t>
-      </w:r>
-      <w:r>
-        <w:rPr>
-          <w:rFonts w:cstheme="minorHAnsi"/>
-          <w:sz w:val="24"/>
-          <w:szCs w:val="24"/>
-        </w:rPr>
-        <w:t xml:space="preserve"> was selected as the </w:t>
-      </w:r>
-      <w:r>
-        <w:rPr>
-          <w:rFonts w:cstheme="minorHAnsi"/>
-          <w:b/>
-          <w:bCs/>
-          <w:sz w:val="24"/>
-          <w:szCs w:val="24"/>
-        </w:rPr>
-        <w:t>final production-ready model</w:t>
-      </w:r>
-      <w:r>
-        <w:rPr>
-          <w:rFonts w:cstheme="minorHAnsi"/>
-          <w:sz w:val="24"/>
-          <w:szCs w:val="24"/>
-        </w:rPr>
-        <w:t xml:space="preserve"> due to its strong directional accuracy, interpretability, and robustness.</w:t>
+        <w:t>Among all evaluated models, XGBoost was selected as the final production-ready model due to its strong directional accuracy, interpretability, and robustness</w:t>
+      </w:r>
+      <w:r>
+        <w:rPr>
+          <w:rFonts w:cstheme="minorHAnsi"/>
+          <w:sz w:val="24"/>
+          <w:szCs w:val="24"/>
+        </w:rPr>
+        <w:t xml:space="preserve"> from Classic ML</w:t>
+      </w:r>
+      <w:r>
+        <w:rPr>
+          <w:rFonts w:cstheme="minorHAnsi"/>
+          <w:sz w:val="24"/>
+          <w:szCs w:val="24"/>
+        </w:rPr>
+        <w:t>.</w:t>
       </w:r>
       <w:r>
         <w:rPr>
@@ -8149,20 +8740,18 @@
       <w:r>
         <w:rPr>
           <w:rFonts w:cstheme="minorHAnsi"/>
-          <w:b/>
-          <w:bCs/>
-          <w:sz w:val="24"/>
-          <w:szCs w:val="24"/>
-        </w:rPr>
-        <w:t>Transformer model</w:t>
-      </w:r>
-      <w:r>
-        <w:rPr>
-          <w:rFonts w:cstheme="minorHAnsi"/>
-          <w:sz w:val="24"/>
-          <w:szCs w:val="24"/>
-        </w:rPr>
-        <w:t xml:space="preserve"> demonstrated the highest directional accuracy among deep learning approaches and is recommended for further research and scaling with larger datasets.</w:t>
+          <w:sz w:val="24"/>
+          <w:szCs w:val="24"/>
+        </w:rPr>
+        <w:t>CNN-LSTM</w:t>
+      </w:r>
+      <w:r>
+        <w:rPr>
+          <w:rFonts w:cstheme="minorHAnsi"/>
+          <w:sz w:val="24"/>
+          <w:szCs w:val="24"/>
+        </w:rPr>
+        <w:t xml:space="preserve"> model demonstrated the highest directional accuracy among deep learning approaches and is recommended for further research and scaling with larger datasets.</w:t>
       </w:r>
     </w:p>
     <w:sectPr>
@@ -19125,6 +19714,7 @@
   <w:style w:type="character" w:default="1" w:styleId="DefaultParagraphFont">
     <w:name w:val="Default Paragraph Font"/>
     <w:uiPriority w:val="1"/>
+    <w:semiHidden/>
     <w:unhideWhenUsed/>
   </w:style>
   <w:style w:type="table" w:default="1" w:styleId="TableNormal">

</xml_diff>

<commit_message>
All reports and models finilized
</commit_message>
<xml_diff>
--- a/Detailed_Document.docx
+++ b/Detailed_Document.docx
@@ -227,7 +227,6 @@
     </w:p>
     <w:p>
       <w:pPr>
-        <w:spacing w:before="0"/>
         <w:rPr>
           <w:rFonts w:cstheme="minorHAnsi"/>
           <w:b/>
@@ -417,7 +416,6 @@
     </w:p>
     <w:p>
       <w:pPr>
-        <w:spacing w:before="0"/>
         <w:rPr>
           <w:rFonts w:cstheme="minorHAnsi"/>
           <w:b/>
@@ -466,7 +464,17 @@
           <w:sz w:val="24"/>
           <w:szCs w:val="24"/>
         </w:rPr>
-        <w:t>1. Stationarity Analysis</w:t>
+        <w:t>A.</w:t>
+      </w:r>
+      <w:r>
+        <w:rPr>
+          <w:rFonts w:cstheme="minorHAnsi"/>
+          <w:b/>
+          <w:bCs/>
+          <w:sz w:val="24"/>
+          <w:szCs w:val="24"/>
+        </w:rPr>
+        <w:t xml:space="preserve"> Stationarity Analysis</w:t>
       </w:r>
     </w:p>
     <w:p>
@@ -564,15 +572,13 @@
       <w:r>
         <w:rPr>
           <w:rFonts w:eastAsia="Times New Roman" w:cstheme="minorHAnsi"/>
-          <w:b/>
-          <w:bCs/>
           <w:kern w:val="0"/>
           <w:sz w:val="24"/>
           <w:szCs w:val="24"/>
           <w:lang w:eastAsia="en-IN"/>
           <w14:ligatures w14:val="none"/>
         </w:rPr>
-        <w:t>stationary</w:t>
+        <w:t xml:space="preserve">stationary </w:t>
       </w:r>
       <w:r>
         <w:rPr>
@@ -583,7 +589,7 @@
           <w:lang w:eastAsia="en-IN"/>
           <w14:ligatures w14:val="none"/>
         </w:rPr>
-        <w:t xml:space="preserve"> (mean &amp; variance constant over time).</w:t>
+        <w:t>(mean &amp; variance constant over time).</w:t>
       </w:r>
     </w:p>
     <w:p>
@@ -614,8 +620,6 @@
       <w:r>
         <w:rPr>
           <w:rFonts w:eastAsia="Times New Roman" w:cstheme="minorHAnsi"/>
-          <w:b/>
-          <w:bCs/>
           <w:kern w:val="0"/>
           <w:sz w:val="24"/>
           <w:szCs w:val="24"/>
@@ -653,8 +657,6 @@
       <w:r>
         <w:rPr>
           <w:rFonts w:eastAsia="Times New Roman" w:cstheme="minorHAnsi"/>
-          <w:b/>
-          <w:bCs/>
           <w:kern w:val="0"/>
           <w:sz w:val="24"/>
           <w:szCs w:val="24"/>
@@ -737,25 +739,23 @@
           <w:sz w:val="24"/>
           <w:szCs w:val="24"/>
         </w:rPr>
-        <w:t xml:space="preserve">Log returns were found to be approximately stationary, making them more suitable for </w:t>
-      </w:r>
-      <w:proofErr w:type="spellStart"/>
-      <w:r>
-        <w:rPr>
-          <w:rFonts w:cstheme="minorHAnsi"/>
-          <w:sz w:val="24"/>
-          <w:szCs w:val="24"/>
-        </w:rPr>
-        <w:t>modeling</w:t>
-      </w:r>
-      <w:proofErr w:type="spellEnd"/>
-      <w:r>
-        <w:rPr>
-          <w:rFonts w:cstheme="minorHAnsi"/>
-          <w:sz w:val="24"/>
-          <w:szCs w:val="24"/>
-        </w:rPr>
-        <w:t>.</w:t>
+        <w:t>Log returns were found to be approximately stationary, making them more suitable for model</w:t>
+      </w:r>
+      <w:r>
+        <w:rPr>
+          <w:rFonts w:cstheme="minorHAnsi"/>
+          <w:sz w:val="24"/>
+          <w:szCs w:val="24"/>
+        </w:rPr>
+        <w:t>l</w:t>
+      </w:r>
+      <w:r>
+        <w:rPr>
+          <w:rFonts w:cstheme="minorHAnsi"/>
+          <w:sz w:val="24"/>
+          <w:szCs w:val="24"/>
+        </w:rPr>
+        <w:t>ing.</w:t>
       </w:r>
     </w:p>
     <w:p>
@@ -787,7 +787,17 @@
           <w:sz w:val="24"/>
           <w:szCs w:val="24"/>
         </w:rPr>
-        <w:t xml:space="preserve">2. </w:t>
+        <w:t>B</w:t>
+      </w:r>
+      <w:r>
+        <w:rPr>
+          <w:rFonts w:cstheme="minorHAnsi"/>
+          <w:b/>
+          <w:bCs/>
+          <w:sz w:val="24"/>
+          <w:szCs w:val="24"/>
+        </w:rPr>
+        <w:t xml:space="preserve">. </w:t>
       </w:r>
       <w:r>
         <w:rPr>
@@ -989,6 +999,7 @@
           <w:sz w:val="24"/>
           <w:szCs w:val="24"/>
         </w:rPr>
+        <w:lastRenderedPageBreak/>
         <w:t>Volatility:</w:t>
       </w:r>
     </w:p>
@@ -1033,13 +1044,20 @@
           <w:sz w:val="24"/>
           <w:szCs w:val="24"/>
         </w:rPr>
-        <w:lastRenderedPageBreak/>
         <w:t>Volatility regimes were identified (low vs high).</w:t>
       </w:r>
     </w:p>
     <w:p>
       <w:pPr>
         <w:spacing w:before="0"/>
+        <w:ind w:left="0" w:firstLine="0"/>
+        <w:rPr>
+          <w:rFonts w:cstheme="minorHAnsi"/>
+          <w:sz w:val="24"/>
+          <w:szCs w:val="24"/>
+        </w:rPr>
+      </w:pPr>
+      <w:r>
         <w:rPr>
           <w:rFonts w:cstheme="minorHAnsi"/>
           <w:b/>
@@ -1047,35 +1065,13 @@
           <w:sz w:val="24"/>
           <w:szCs w:val="24"/>
         </w:rPr>
-      </w:pPr>
-    </w:p>
-    <w:p>
-      <w:pPr>
-        <w:spacing w:before="0"/>
-        <w:ind w:left="0" w:firstLine="0"/>
-        <w:rPr>
-          <w:rFonts w:cstheme="minorHAnsi"/>
-          <w:sz w:val="24"/>
-          <w:szCs w:val="24"/>
-        </w:rPr>
-      </w:pPr>
-    </w:p>
-    <w:p>
-      <w:pPr>
-        <w:numPr>
-          <w:ilvl w:val="0"/>
-          <w:numId w:val="3"/>
-        </w:numPr>
-        <w:spacing w:before="0"/>
-        <w:rPr>
-          <w:rFonts w:cstheme="minorHAnsi"/>
-          <w:sz w:val="24"/>
-          <w:szCs w:val="24"/>
-        </w:rPr>
-      </w:pPr>
-      <w:r>
-        <w:rPr>
-          <w:rFonts w:cstheme="minorHAnsi"/>
+        <w:t xml:space="preserve">   C. </w:t>
+      </w:r>
+      <w:r>
+        <w:rPr>
+          <w:rFonts w:cstheme="minorHAnsi"/>
+          <w:b/>
+          <w:bCs/>
           <w:sz w:val="24"/>
           <w:szCs w:val="24"/>
         </w:rPr>
@@ -1084,6 +1080,8 @@
       <w:r>
         <w:rPr>
           <w:rFonts w:cstheme="minorHAnsi"/>
+          <w:b/>
+          <w:bCs/>
           <w:sz w:val="24"/>
           <w:szCs w:val="24"/>
         </w:rPr>
@@ -1296,7 +1294,7 @@
           <w:lang w:eastAsia="en-IN"/>
           <w14:ligatures w14:val="none"/>
         </w:rPr>
-        <w:t>Plot Moving Averages (7, 14, 30 Days)</w:t>
+        <w:t xml:space="preserve">D. </w:t>
       </w:r>
       <w:r>
         <w:rPr>
@@ -1309,6 +1307,19 @@
           <w:lang w:eastAsia="en-IN"/>
           <w14:ligatures w14:val="none"/>
         </w:rPr>
+        <w:t>Plot Moving Averages (7, 14, 30 Days)</w:t>
+      </w:r>
+      <w:r>
+        <w:rPr>
+          <w:rFonts w:eastAsia="Times New Roman" w:cstheme="minorHAnsi"/>
+          <w:b/>
+          <w:bCs/>
+          <w:kern w:val="0"/>
+          <w:sz w:val="24"/>
+          <w:szCs w:val="24"/>
+          <w:lang w:eastAsia="en-IN"/>
+          <w14:ligatures w14:val="none"/>
+        </w:rPr>
         <w:t xml:space="preserve">: </w:t>
       </w:r>
       <w:r>
@@ -1340,6 +1351,7 @@
         <w:autoSpaceDE/>
         <w:autoSpaceDN/>
         <w:spacing w:before="0"/>
+        <w:ind w:firstLine="0"/>
         <w:outlineLvl w:val="1"/>
         <w:rPr>
           <w:rFonts w:eastAsia="Times New Roman" w:cstheme="minorHAnsi"/>
@@ -1550,7 +1562,7 @@
           <w:lang w:eastAsia="en-IN"/>
           <w14:ligatures w14:val="none"/>
         </w:rPr>
-        <w:t>Investigate Correlation Between Volume and Price</w:t>
+        <w:t xml:space="preserve">E. </w:t>
       </w:r>
       <w:r>
         <w:rPr>
@@ -1563,18 +1575,7 @@
           <w:lang w:eastAsia="en-IN"/>
           <w14:ligatures w14:val="none"/>
         </w:rPr>
-        <w:t xml:space="preserve">: </w:t>
-      </w:r>
-      <w:r>
-        <w:rPr>
-          <w:rFonts w:eastAsia="Times New Roman" w:cstheme="minorHAnsi"/>
-          <w:kern w:val="0"/>
-          <w:sz w:val="24"/>
-          <w:szCs w:val="24"/>
-          <w:lang w:eastAsia="en-IN"/>
-          <w14:ligatures w14:val="none"/>
-        </w:rPr>
-        <w:t xml:space="preserve">To examine whether </w:t>
+        <w:t>Investigate Correlation Between Volume and Price</w:t>
       </w:r>
       <w:r>
         <w:rPr>
@@ -1587,7 +1588,7 @@
           <w:lang w:eastAsia="en-IN"/>
           <w14:ligatures w14:val="none"/>
         </w:rPr>
-        <w:t>trading volume</w:t>
+        <w:t xml:space="preserve">: </w:t>
       </w:r>
       <w:r>
         <w:rPr>
@@ -1598,20 +1599,18 @@
           <w:lang w:eastAsia="en-IN"/>
           <w14:ligatures w14:val="none"/>
         </w:rPr>
-        <w:t xml:space="preserve"> influences </w:t>
+        <w:t xml:space="preserve">To examine whether </w:t>
       </w:r>
       <w:r>
         <w:rPr>
           <w:rFonts w:eastAsia="Times New Roman" w:cstheme="minorHAnsi"/>
-          <w:b/>
-          <w:bCs/>
           <w:kern w:val="0"/>
           <w:sz w:val="24"/>
           <w:szCs w:val="24"/>
           <w:lang w:eastAsia="en-IN"/>
           <w14:ligatures w14:val="none"/>
         </w:rPr>
-        <w:t>price movements</w:t>
+        <w:t xml:space="preserve">trading volume </w:t>
       </w:r>
       <w:r>
         <w:rPr>
@@ -1622,7 +1621,18 @@
           <w:lang w:eastAsia="en-IN"/>
           <w14:ligatures w14:val="none"/>
         </w:rPr>
-        <w:t>.</w:t>
+        <w:t>influences</w:t>
+      </w:r>
+      <w:r>
+        <w:rPr>
+          <w:rFonts w:eastAsia="Times New Roman" w:cstheme="minorHAnsi"/>
+          <w:kern w:val="0"/>
+          <w:sz w:val="24"/>
+          <w:szCs w:val="24"/>
+          <w:lang w:eastAsia="en-IN"/>
+          <w14:ligatures w14:val="none"/>
+        </w:rPr>
+        <w:t xml:space="preserve"> price movements.</w:t>
       </w:r>
     </w:p>
     <w:p>
@@ -1631,6 +1641,7 @@
         <w:autoSpaceDE/>
         <w:autoSpaceDN/>
         <w:spacing w:before="0"/>
+        <w:ind w:firstLine="0"/>
         <w:outlineLvl w:val="1"/>
         <w:rPr>
           <w:rFonts w:eastAsia="Times New Roman" w:cstheme="minorHAnsi"/>
@@ -1853,7 +1864,7 @@
           <w:lang w:eastAsia="en-IN"/>
           <w14:ligatures w14:val="none"/>
         </w:rPr>
-        <w:t>Detect</w:t>
+        <w:t xml:space="preserve">F. </w:t>
       </w:r>
       <w:r>
         <w:rPr>
@@ -1866,7 +1877,7 @@
           <w:lang w:eastAsia="en-IN"/>
           <w14:ligatures w14:val="none"/>
         </w:rPr>
-        <w:t>ed</w:t>
+        <w:t>Detect</w:t>
       </w:r>
       <w:r>
         <w:rPr>
@@ -1879,7 +1890,7 @@
           <w:lang w:eastAsia="en-IN"/>
           <w14:ligatures w14:val="none"/>
         </w:rPr>
-        <w:t xml:space="preserve"> Anomalies / Outliers</w:t>
+        <w:t>ed</w:t>
       </w:r>
       <w:r>
         <w:rPr>
@@ -1892,18 +1903,7 @@
           <w:lang w:eastAsia="en-IN"/>
           <w14:ligatures w14:val="none"/>
         </w:rPr>
-        <w:t xml:space="preserve">: </w:t>
-      </w:r>
-      <w:r>
-        <w:rPr>
-          <w:rFonts w:eastAsia="Times New Roman" w:cstheme="minorHAnsi"/>
-          <w:kern w:val="0"/>
-          <w:sz w:val="24"/>
-          <w:szCs w:val="24"/>
-          <w:lang w:eastAsia="en-IN"/>
-          <w14:ligatures w14:val="none"/>
-        </w:rPr>
-        <w:t xml:space="preserve">To identify </w:t>
+        <w:t xml:space="preserve"> Anomalies / Outliers</w:t>
       </w:r>
       <w:r>
         <w:rPr>
@@ -1916,6 +1916,30 @@
           <w:lang w:eastAsia="en-IN"/>
           <w14:ligatures w14:val="none"/>
         </w:rPr>
+        <w:t xml:space="preserve">: </w:t>
+      </w:r>
+      <w:r>
+        <w:rPr>
+          <w:rFonts w:eastAsia="Times New Roman" w:cstheme="minorHAnsi"/>
+          <w:kern w:val="0"/>
+          <w:sz w:val="24"/>
+          <w:szCs w:val="24"/>
+          <w:lang w:eastAsia="en-IN"/>
+          <w14:ligatures w14:val="none"/>
+        </w:rPr>
+        <w:t xml:space="preserve">To identify </w:t>
+      </w:r>
+      <w:r>
+        <w:rPr>
+          <w:rFonts w:eastAsia="Times New Roman" w:cstheme="minorHAnsi"/>
+          <w:b/>
+          <w:bCs/>
+          <w:kern w:val="0"/>
+          <w:sz w:val="24"/>
+          <w:szCs w:val="24"/>
+          <w:lang w:eastAsia="en-IN"/>
+          <w14:ligatures w14:val="none"/>
+        </w:rPr>
         <w:t>unusual price movements</w:t>
       </w:r>
       <w:r>
@@ -1936,6 +1960,7 @@
         <w:autoSpaceDE/>
         <w:autoSpaceDN/>
         <w:spacing w:before="0"/>
+        <w:ind w:firstLine="0"/>
         <w:outlineLvl w:val="1"/>
         <w:rPr>
           <w:rFonts w:eastAsia="Times New Roman" w:cstheme="minorHAnsi"/>
@@ -2096,8 +2121,8 @@
           <w:rFonts w:cstheme="minorHAnsi"/>
           <w:b/>
           <w:bCs/>
-          <w:sz w:val="24"/>
-          <w:szCs w:val="24"/>
+          <w:sz w:val="28"/>
+          <w:szCs w:val="28"/>
         </w:rPr>
       </w:pPr>
       <w:r>
@@ -2105,8 +2130,8 @@
           <w:rFonts w:cstheme="minorHAnsi"/>
           <w:b/>
           <w:bCs/>
-          <w:sz w:val="24"/>
-          <w:szCs w:val="24"/>
+          <w:sz w:val="28"/>
+          <w:szCs w:val="28"/>
         </w:rPr>
         <w:t xml:space="preserve">4. </w:t>
       </w:r>
@@ -2115,8 +2140,8 @@
           <w:rFonts w:cstheme="minorHAnsi"/>
           <w:b/>
           <w:bCs/>
-          <w:sz w:val="24"/>
-          <w:szCs w:val="24"/>
+          <w:sz w:val="28"/>
+          <w:szCs w:val="28"/>
         </w:rPr>
         <w:t xml:space="preserve">Data Preprocessing and </w:t>
       </w:r>
@@ -2125,8 +2150,8 @@
           <w:rFonts w:cstheme="minorHAnsi"/>
           <w:b/>
           <w:bCs/>
-          <w:sz w:val="24"/>
-          <w:szCs w:val="24"/>
+          <w:sz w:val="28"/>
+          <w:szCs w:val="28"/>
         </w:rPr>
         <w:t>Feature Engineering</w:t>
       </w:r>
@@ -2134,6 +2159,7 @@
     <w:p>
       <w:pPr>
         <w:spacing w:before="0"/>
+        <w:ind w:firstLine="0"/>
         <w:rPr>
           <w:rFonts w:cstheme="minorHAnsi"/>
           <w:b/>
@@ -2150,12 +2176,23 @@
           <w:sz w:val="24"/>
           <w:szCs w:val="24"/>
         </w:rPr>
+        <w:t xml:space="preserve">A. </w:t>
+      </w:r>
+      <w:r>
+        <w:rPr>
+          <w:rFonts w:cstheme="minorHAnsi"/>
+          <w:b/>
+          <w:bCs/>
+          <w:sz w:val="24"/>
+          <w:szCs w:val="24"/>
+        </w:rPr>
         <w:t>Feature Engineering Rationale</w:t>
       </w:r>
     </w:p>
     <w:p>
       <w:pPr>
         <w:spacing w:before="0"/>
+        <w:ind w:firstLine="0"/>
         <w:rPr>
           <w:rFonts w:cstheme="minorHAnsi"/>
           <w:sz w:val="24"/>
@@ -2294,6 +2331,7 @@
     <w:p>
       <w:pPr>
         <w:spacing w:before="0"/>
+        <w:ind w:firstLine="0"/>
         <w:rPr>
           <w:rFonts w:cstheme="minorHAnsi"/>
           <w:sz w:val="24"/>
@@ -2410,6 +2448,7 @@
     <w:p>
       <w:pPr>
         <w:spacing w:before="0"/>
+        <w:ind w:firstLine="0"/>
         <w:rPr>
           <w:rFonts w:cstheme="minorHAnsi"/>
           <w:b/>
@@ -2426,7 +2465,17 @@
           <w:sz w:val="24"/>
           <w:szCs w:val="24"/>
         </w:rPr>
-        <w:t>2. Sequence Length Selection (LSTM / DL Models)</w:t>
+        <w:t>B</w:t>
+      </w:r>
+      <w:r>
+        <w:rPr>
+          <w:rFonts w:cstheme="minorHAnsi"/>
+          <w:b/>
+          <w:bCs/>
+          <w:sz w:val="24"/>
+          <w:szCs w:val="24"/>
+        </w:rPr>
+        <w:t>. Sequence Length Selection (LSTM / DL Models)</w:t>
       </w:r>
     </w:p>
     <w:p>
@@ -2546,13 +2595,40 @@
       <w:r>
         <w:rPr>
           <w:rFonts w:cstheme="minorHAnsi"/>
+          <w:sz w:val="24"/>
+          <w:szCs w:val="24"/>
+        </w:rPr>
+        <w:t>60</w:t>
+      </w:r>
+      <w:r>
+        <w:rPr>
+          <w:rFonts w:cstheme="minorHAnsi"/>
+          <w:sz w:val="24"/>
+          <w:szCs w:val="24"/>
+        </w:rPr>
+        <w:t xml:space="preserve">-day windows </w:t>
+      </w:r>
+      <w:r>
+        <w:rPr>
+          <w:rFonts w:cstheme="minorHAnsi"/>
+          <w:sz w:val="24"/>
+          <w:szCs w:val="24"/>
+        </w:rPr>
+        <w:t>provided the best trade-off between performance and stability.</w:t>
+      </w:r>
+    </w:p>
+    <w:p>
+      <w:pPr>
+        <w:spacing w:before="0"/>
+        <w:ind w:firstLine="0"/>
+        <w:rPr>
+          <w:rFonts w:cstheme="minorHAnsi"/>
           <w:b/>
           <w:bCs/>
           <w:sz w:val="24"/>
           <w:szCs w:val="24"/>
         </w:rPr>
-        <w:t>60</w:t>
-      </w:r>
+      </w:pPr>
       <w:r>
         <w:rPr>
           <w:rFonts w:cstheme="minorHAnsi"/>
@@ -2561,21 +2637,17 @@
           <w:sz w:val="24"/>
           <w:szCs w:val="24"/>
         </w:rPr>
-        <w:t>-day windows</w:t>
-      </w:r>
-      <w:r>
-        <w:rPr>
-          <w:rFonts w:cstheme="minorHAnsi"/>
-          <w:sz w:val="24"/>
-          <w:szCs w:val="24"/>
-        </w:rPr>
-        <w:t xml:space="preserve"> provided the best trade-off between performance and stability.</w:t>
-      </w:r>
-    </w:p>
-    <w:p>
-      <w:pPr>
-        <w:spacing w:before="0"/>
-        <w:ind w:left="0" w:firstLine="0"/>
+        <w:t>C.</w:t>
+      </w:r>
+      <w:r>
+        <w:rPr>
+          <w:rFonts w:cstheme="minorHAnsi"/>
+          <w:sz w:val="24"/>
+          <w:szCs w:val="24"/>
+        </w:rPr>
+        <w:t xml:space="preserve"> </w:t>
+      </w:r>
+      <w:r>
         <w:rPr>
           <w:rFonts w:cstheme="minorHAnsi"/>
           <w:b/>
@@ -2583,11 +2655,100 @@
           <w:sz w:val="24"/>
           <w:szCs w:val="24"/>
         </w:rPr>
-      </w:pPr>
-    </w:p>
-    <w:p>
-      <w:pPr>
-        <w:spacing w:before="0"/>
+        <w:t>Fix Missing Timestamps (If Any)</w:t>
+      </w:r>
+    </w:p>
+    <w:p>
+      <w:pPr>
+        <w:spacing w:before="0"/>
+        <w:ind w:firstLine="0"/>
+        <w:rPr>
+          <w:rFonts w:cstheme="minorHAnsi"/>
+          <w:sz w:val="24"/>
+          <w:szCs w:val="24"/>
+        </w:rPr>
+      </w:pPr>
+      <w:r>
+        <w:rPr>
+          <w:rFonts w:cstheme="minorHAnsi"/>
+          <w:sz w:val="24"/>
+          <w:szCs w:val="24"/>
+        </w:rPr>
+        <w:t>Ensure the time series has continuous daily frequency, which is mandatory for time-series modelling.</w:t>
+      </w:r>
+    </w:p>
+    <w:p>
+      <w:pPr>
+        <w:spacing w:before="0"/>
+        <w:ind w:firstLine="380"/>
+        <w:rPr>
+          <w:rFonts w:cstheme="minorHAnsi"/>
+          <w:sz w:val="24"/>
+          <w:szCs w:val="24"/>
+        </w:rPr>
+      </w:pPr>
+      <w:r>
+        <w:rPr>
+          <w:rFonts w:cstheme="minorHAnsi"/>
+          <w:sz w:val="24"/>
+          <w:szCs w:val="24"/>
+        </w:rPr>
+        <w:lastRenderedPageBreak/>
+        <w:t xml:space="preserve">Missing timestamps were </w:t>
+      </w:r>
+      <w:r>
+        <w:rPr>
+          <w:rFonts w:cstheme="minorHAnsi"/>
+          <w:sz w:val="24"/>
+          <w:szCs w:val="24"/>
+        </w:rPr>
+        <w:t xml:space="preserve">not </w:t>
+      </w:r>
+      <w:r>
+        <w:rPr>
+          <w:rFonts w:cstheme="minorHAnsi"/>
+          <w:sz w:val="24"/>
+          <w:szCs w:val="24"/>
+        </w:rPr>
+        <w:t xml:space="preserve">identified </w:t>
+      </w:r>
+      <w:r>
+        <w:rPr>
+          <w:rFonts w:cstheme="minorHAnsi"/>
+          <w:sz w:val="24"/>
+          <w:szCs w:val="24"/>
+        </w:rPr>
+        <w:t xml:space="preserve">in present Bitcoin dataset </w:t>
+      </w:r>
+      <w:r>
+        <w:rPr>
+          <w:rFonts w:cstheme="minorHAnsi"/>
+          <w:sz w:val="24"/>
+          <w:szCs w:val="24"/>
+        </w:rPr>
+        <w:t xml:space="preserve">and </w:t>
+      </w:r>
+      <w:r>
+        <w:rPr>
+          <w:rFonts w:cstheme="minorHAnsi"/>
+          <w:sz w:val="24"/>
+          <w:szCs w:val="24"/>
+        </w:rPr>
+        <w:t xml:space="preserve">if identified then </w:t>
+      </w:r>
+      <w:r>
+        <w:rPr>
+          <w:rFonts w:cstheme="minorHAnsi"/>
+          <w:sz w:val="24"/>
+          <w:szCs w:val="24"/>
+        </w:rPr>
+        <w:t>fixed by reindexing the data to a daily frequency and applying time-based interpolation. This ensures continuity in the time series and prevents distortions in lag-based and sequence-based models.</w:t>
+      </w:r>
+    </w:p>
+    <w:p>
+      <w:pPr>
+        <w:spacing w:before="0"/>
+        <w:ind w:firstLine="0"/>
         <w:rPr>
           <w:rFonts w:cstheme="minorHAnsi"/>
           <w:b/>
@@ -2604,99 +2765,9 @@
           <w:sz w:val="24"/>
           <w:szCs w:val="24"/>
         </w:rPr>
-        <w:t>Fix Missing Timestamps (If Any)</w:t>
-      </w:r>
-    </w:p>
-    <w:p>
-      <w:pPr>
-        <w:spacing w:before="0"/>
-        <w:ind w:firstLine="0"/>
-        <w:rPr>
-          <w:rFonts w:cstheme="minorHAnsi"/>
-          <w:sz w:val="24"/>
-          <w:szCs w:val="24"/>
-        </w:rPr>
-      </w:pPr>
-      <w:r>
-        <w:rPr>
-          <w:rFonts w:cstheme="minorHAnsi"/>
-          <w:sz w:val="24"/>
-          <w:szCs w:val="24"/>
-        </w:rPr>
-        <w:t>Ensure the time series has continuous daily frequency, which is mandatory for time-series modelling.</w:t>
-      </w:r>
-    </w:p>
-    <w:p>
-      <w:pPr>
-        <w:spacing w:before="0"/>
-        <w:ind w:firstLine="0"/>
-        <w:rPr>
-          <w:rFonts w:cstheme="minorHAnsi"/>
-          <w:sz w:val="24"/>
-          <w:szCs w:val="24"/>
-        </w:rPr>
-      </w:pPr>
-      <w:r>
-        <w:rPr>
-          <w:rFonts w:cstheme="minorHAnsi"/>
-          <w:sz w:val="24"/>
-          <w:szCs w:val="24"/>
-        </w:rPr>
-        <w:lastRenderedPageBreak/>
-        <w:t xml:space="preserve">Missing timestamps were </w:t>
-      </w:r>
-      <w:r>
-        <w:rPr>
-          <w:rFonts w:cstheme="minorHAnsi"/>
-          <w:sz w:val="24"/>
-          <w:szCs w:val="24"/>
-        </w:rPr>
-        <w:t xml:space="preserve">not </w:t>
-      </w:r>
-      <w:r>
-        <w:rPr>
-          <w:rFonts w:cstheme="minorHAnsi"/>
-          <w:sz w:val="24"/>
-          <w:szCs w:val="24"/>
-        </w:rPr>
-        <w:t xml:space="preserve">identified </w:t>
-      </w:r>
-      <w:r>
-        <w:rPr>
-          <w:rFonts w:cstheme="minorHAnsi"/>
-          <w:sz w:val="24"/>
-          <w:szCs w:val="24"/>
-        </w:rPr>
-        <w:t xml:space="preserve">in present Bitcoin dataset </w:t>
-      </w:r>
-      <w:r>
-        <w:rPr>
-          <w:rFonts w:cstheme="minorHAnsi"/>
-          <w:sz w:val="24"/>
-          <w:szCs w:val="24"/>
-        </w:rPr>
-        <w:t xml:space="preserve">and </w:t>
-      </w:r>
-      <w:r>
-        <w:rPr>
-          <w:rFonts w:cstheme="minorHAnsi"/>
-          <w:sz w:val="24"/>
-          <w:szCs w:val="24"/>
-        </w:rPr>
-        <w:t xml:space="preserve">if identified then </w:t>
-      </w:r>
-      <w:r>
-        <w:rPr>
-          <w:rFonts w:cstheme="minorHAnsi"/>
-          <w:sz w:val="24"/>
-          <w:szCs w:val="24"/>
-        </w:rPr>
-        <w:t>fixed by reindexing the data to a daily frequency and applying time-based interpolation. This ensures continuity in the time series and prevents distortions in lag-based and sequence-based models.</w:t>
-      </w:r>
-    </w:p>
-    <w:p>
-      <w:pPr>
-        <w:spacing w:before="0"/>
+        <w:t xml:space="preserve">D. </w:t>
+      </w:r>
+      <w:r>
         <w:rPr>
           <w:rFonts w:cstheme="minorHAnsi"/>
           <w:b/>
@@ -2704,7 +2775,8 @@
           <w:sz w:val="24"/>
           <w:szCs w:val="24"/>
         </w:rPr>
-      </w:pPr>
+        <w:t>Scale Data Using Training-Only Fit (No Leakage)</w:t>
+      </w:r>
       <w:r>
         <w:rPr>
           <w:rFonts w:cstheme="minorHAnsi"/>
@@ -2713,16 +2785,6 @@
           <w:sz w:val="24"/>
           <w:szCs w:val="24"/>
         </w:rPr>
-        <w:t>Scale Data Using Training-Only Fit (No Leakage)</w:t>
-      </w:r>
-      <w:r>
-        <w:rPr>
-          <w:rFonts w:cstheme="minorHAnsi"/>
-          <w:b/>
-          <w:bCs/>
-          <w:sz w:val="24"/>
-          <w:szCs w:val="24"/>
-        </w:rPr>
         <w:t xml:space="preserve">: </w:t>
       </w:r>
       <w:r>
@@ -2745,7 +2807,7 @@
     <w:p>
       <w:pPr>
         <w:spacing w:before="0"/>
-        <w:ind w:firstLine="0"/>
+        <w:ind w:firstLine="380"/>
         <w:rPr>
           <w:rFonts w:cstheme="minorHAnsi"/>
           <w:sz w:val="24"/>
@@ -3006,7 +3068,7 @@
     <w:p>
       <w:pPr>
         <w:numPr>
-          <w:ilvl w:val="0"/>
+          <w:ilvl w:val="1"/>
           <w:numId w:val="4"/>
         </w:numPr>
         <w:spacing w:before="0"/>
@@ -3100,8 +3162,8 @@
           <w:rFonts w:cstheme="minorHAnsi"/>
           <w:b/>
           <w:bCs/>
-          <w:sz w:val="24"/>
-          <w:szCs w:val="24"/>
+          <w:sz w:val="28"/>
+          <w:szCs w:val="28"/>
         </w:rPr>
       </w:pPr>
       <w:r>
@@ -3109,32 +3171,30 @@
           <w:rFonts w:cstheme="minorHAnsi"/>
           <w:b/>
           <w:bCs/>
-          <w:sz w:val="24"/>
-          <w:szCs w:val="24"/>
-        </w:rPr>
-        <w:t xml:space="preserve">5. </w:t>
-      </w:r>
-      <w:proofErr w:type="spellStart"/>
+          <w:sz w:val="28"/>
+          <w:szCs w:val="28"/>
+        </w:rPr>
+        <w:t>5. Mode</w:t>
+      </w:r>
       <w:r>
         <w:rPr>
           <w:rFonts w:cstheme="minorHAnsi"/>
           <w:b/>
           <w:bCs/>
-          <w:sz w:val="24"/>
-          <w:szCs w:val="24"/>
-        </w:rPr>
-        <w:t>Modeling</w:t>
-      </w:r>
-      <w:proofErr w:type="spellEnd"/>
+          <w:sz w:val="28"/>
+          <w:szCs w:val="28"/>
+        </w:rPr>
+        <w:t>l</w:t>
+      </w:r>
       <w:r>
         <w:rPr>
           <w:rFonts w:cstheme="minorHAnsi"/>
           <w:b/>
           <w:bCs/>
-          <w:sz w:val="24"/>
-          <w:szCs w:val="24"/>
-        </w:rPr>
-        <w:t xml:space="preserve"> Approach</w:t>
+          <w:sz w:val="28"/>
+          <w:szCs w:val="28"/>
+        </w:rPr>
+        <w:t>ling Approach</w:t>
       </w:r>
     </w:p>
     <w:p>
@@ -3147,6 +3207,16 @@
           <w:szCs w:val="24"/>
         </w:rPr>
       </w:pPr>
+      <w:r>
+        <w:rPr>
+          <w:rFonts w:cstheme="minorHAnsi"/>
+          <w:b/>
+          <w:bCs/>
+          <w:sz w:val="24"/>
+          <w:szCs w:val="24"/>
+        </w:rPr>
+        <w:t xml:space="preserve">5a. </w:t>
+      </w:r>
       <w:r>
         <w:rPr>
           <w:rFonts w:cstheme="minorHAnsi"/>
@@ -3985,7 +4055,7 @@
           <w:sz w:val="24"/>
           <w:szCs w:val="24"/>
         </w:rPr>
-        <w:t>Deep Learning Models</w:t>
+        <w:t xml:space="preserve">5b. </w:t>
       </w:r>
       <w:r>
         <w:rPr>
@@ -3995,12 +4065,9 @@
           <w:sz w:val="24"/>
           <w:szCs w:val="24"/>
         </w:rPr>
-        <w:t>:</w:t>
-      </w:r>
-    </w:p>
-    <w:p>
-      <w:pPr>
-        <w:spacing w:before="0"/>
+        <w:t>Deep Learning Models</w:t>
+      </w:r>
+      <w:r>
         <w:rPr>
           <w:rFonts w:cstheme="minorHAnsi"/>
           <w:b/>
@@ -4008,8 +4075,12 @@
           <w:sz w:val="24"/>
           <w:szCs w:val="24"/>
         </w:rPr>
-      </w:pPr>
-      <w:r>
+        <w:t>:</w:t>
+      </w:r>
+    </w:p>
+    <w:p>
+      <w:pPr>
+        <w:spacing w:before="0"/>
         <w:rPr>
           <w:rFonts w:cstheme="minorHAnsi"/>
           <w:b/>
@@ -4017,6 +4088,15 @@
           <w:sz w:val="24"/>
           <w:szCs w:val="24"/>
         </w:rPr>
+      </w:pPr>
+      <w:r>
+        <w:rPr>
+          <w:rFonts w:cstheme="minorHAnsi"/>
+          <w:b/>
+          <w:bCs/>
+          <w:sz w:val="24"/>
+          <w:szCs w:val="24"/>
+        </w:rPr>
         <w:tab/>
         <w:t>Sequence Window Creation (30 / 60 / 90 days)</w:t>
       </w:r>
@@ -4058,6 +4138,7 @@
     <w:p>
       <w:pPr>
         <w:spacing w:before="0"/>
+        <w:ind w:firstLine="0"/>
         <w:rPr>
           <w:rFonts w:cstheme="minorHAnsi"/>
           <w:b/>
@@ -4445,6 +4526,7 @@
     <w:p>
       <w:pPr>
         <w:spacing w:before="0"/>
+        <w:ind w:firstLine="0"/>
         <w:rPr>
           <w:rFonts w:eastAsia="Times New Roman" w:cstheme="minorHAnsi"/>
           <w:kern w:val="0"/>
@@ -4606,6 +4688,7 @@
     <w:p>
       <w:pPr>
         <w:spacing w:before="0"/>
+        <w:ind w:firstLine="0"/>
         <w:rPr>
           <w:rFonts w:cstheme="minorHAnsi"/>
           <w:b/>
@@ -4680,6 +4763,7 @@
     <w:p>
       <w:pPr>
         <w:spacing w:before="0"/>
+        <w:ind w:firstLine="0"/>
         <w:rPr>
           <w:rFonts w:cstheme="minorHAnsi"/>
           <w:b/>
@@ -4794,6 +4878,7 @@
     <w:p>
       <w:pPr>
         <w:spacing w:before="0"/>
+        <w:ind w:firstLine="0"/>
         <w:rPr>
           <w:rFonts w:cstheme="minorHAnsi"/>
           <w:b/>
@@ -5307,8 +5392,8 @@
           <w:rFonts w:cstheme="minorHAnsi"/>
           <w:b/>
           <w:bCs/>
-          <w:sz w:val="24"/>
-          <w:szCs w:val="24"/>
+          <w:sz w:val="28"/>
+          <w:szCs w:val="28"/>
         </w:rPr>
       </w:pPr>
       <w:r>
@@ -5316,8 +5401,8 @@
           <w:rFonts w:cstheme="minorHAnsi"/>
           <w:b/>
           <w:bCs/>
-          <w:sz w:val="24"/>
-          <w:szCs w:val="24"/>
+          <w:sz w:val="28"/>
+          <w:szCs w:val="28"/>
         </w:rPr>
         <w:t>7. Evaluation Metrics</w:t>
       </w:r>
@@ -5338,8 +5423,13 @@
       <w:r>
         <w:rPr>
           <w:rFonts w:cstheme="minorHAnsi"/>
-          <w:sz w:val="24"/>
-          <w:szCs w:val="24"/>
+          <w:b/>
+          <w:bCs/>
+          <w:i/>
+          <w:iCs/>
+          <w:sz w:val="24"/>
+          <w:szCs w:val="24"/>
+          <w:u w:val="single"/>
         </w:rPr>
         <w:t>RMSE</w:t>
       </w:r>
@@ -5701,8 +5791,13 @@
       <w:r>
         <w:rPr>
           <w:rFonts w:cstheme="minorHAnsi"/>
-          <w:sz w:val="24"/>
-          <w:szCs w:val="24"/>
+          <w:b/>
+          <w:bCs/>
+          <w:i/>
+          <w:iCs/>
+          <w:sz w:val="24"/>
+          <w:szCs w:val="24"/>
+          <w:u w:val="single"/>
         </w:rPr>
         <w:t>MAE</w:t>
       </w:r>
@@ -6041,8 +6136,13 @@
       <w:r>
         <w:rPr>
           <w:rFonts w:cstheme="minorHAnsi"/>
-          <w:sz w:val="24"/>
-          <w:szCs w:val="24"/>
+          <w:b/>
+          <w:bCs/>
+          <w:i/>
+          <w:iCs/>
+          <w:sz w:val="24"/>
+          <w:szCs w:val="24"/>
+          <w:u w:val="single"/>
         </w:rPr>
         <w:t>MAPE</w:t>
       </w:r>
@@ -6137,6 +6237,7 @@
           <w:sz w:val="24"/>
           <w:szCs w:val="24"/>
         </w:rPr>
+        <w:lastRenderedPageBreak/>
         <w:t>Formula</w:t>
       </w:r>
     </w:p>
@@ -6158,7 +6259,6 @@
               <w:sz w:val="24"/>
               <w:szCs w:val="24"/>
             </w:rPr>
-            <w:lastRenderedPageBreak/>
             <m:t>MAPE=</m:t>
           </m:r>
           <m:f>
@@ -6411,16 +6511,26 @@
       <w:r>
         <w:rPr>
           <w:rFonts w:cstheme="minorHAnsi"/>
-          <w:sz w:val="24"/>
-          <w:szCs w:val="24"/>
+          <w:b/>
+          <w:bCs/>
+          <w:i/>
+          <w:iCs/>
+          <w:sz w:val="24"/>
+          <w:szCs w:val="24"/>
+          <w:u w:val="single"/>
         </w:rPr>
         <w:t>Directional Accuracy</w:t>
       </w:r>
       <w:r>
         <w:rPr>
           <w:rFonts w:cstheme="minorHAnsi"/>
-          <w:sz w:val="24"/>
-          <w:szCs w:val="24"/>
+          <w:b/>
+          <w:bCs/>
+          <w:i/>
+          <w:iCs/>
+          <w:sz w:val="24"/>
+          <w:szCs w:val="24"/>
+          <w:u w:val="single"/>
         </w:rPr>
         <w:t>:</w:t>
       </w:r>
@@ -6812,8 +6922,11 @@
           <w:rFonts w:cstheme="minorHAnsi"/>
           <w:b/>
           <w:bCs/>
-          <w:sz w:val="24"/>
-          <w:szCs w:val="24"/>
+          <w:i/>
+          <w:iCs/>
+          <w:sz w:val="24"/>
+          <w:szCs w:val="24"/>
+          <w:u w:val="single"/>
         </w:rPr>
         <w:t>Walk-forward validation</w:t>
       </w:r>
@@ -7036,7 +7149,6 @@
     </w:p>
     <w:p>
       <w:pPr>
-        <w:spacing w:before="0"/>
         <w:ind w:firstLine="0"/>
         <w:rPr>
           <w:rFonts w:cstheme="minorHAnsi"/>
@@ -7083,8 +7195,8 @@
           <w:rFonts w:eastAsia="Times New Roman" w:cstheme="minorHAnsi"/>
           <w:noProof/>
           <w:kern w:val="0"/>
-          <w:sz w:val="24"/>
-          <w:szCs w:val="24"/>
+          <w:sz w:val="28"/>
+          <w:szCs w:val="28"/>
           <w:lang w:eastAsia="en-IN"/>
           <w14:ligatures w14:val="none"/>
         </w:rPr>
@@ -7095,8 +7207,8 @@
           <w:b/>
           <w:bCs/>
           <w:kern w:val="0"/>
-          <w:sz w:val="24"/>
-          <w:szCs w:val="24"/>
+          <w:sz w:val="28"/>
+          <w:szCs w:val="28"/>
           <w:lang w:eastAsia="en-IN"/>
           <w14:ligatures w14:val="none"/>
         </w:rPr>
@@ -7271,6 +7383,7 @@
           <w:lang w:eastAsia="en-IN"/>
           <w14:ligatures w14:val="none"/>
         </w:rPr>
+        <w:lastRenderedPageBreak/>
         <w:t xml:space="preserve">Given computational cost and data constraints, I finalized XGBoost due to its strong directional accuracy and robustness, while </w:t>
       </w:r>
       <w:r>
@@ -7316,64 +7429,6 @@
           <w:szCs w:val="24"/>
         </w:rPr>
         <w:t>9. Forecasting Results</w:t>
-      </w:r>
-    </w:p>
-    <w:p>
-      <w:pPr>
-        <w:numPr>
-          <w:ilvl w:val="0"/>
-          <w:numId w:val="9"/>
-        </w:numPr>
-        <w:spacing w:before="0"/>
-        <w:rPr>
-          <w:rFonts w:cstheme="minorHAnsi"/>
-          <w:sz w:val="24"/>
-          <w:szCs w:val="24"/>
-        </w:rPr>
-      </w:pPr>
-      <w:r>
-        <w:rPr>
-          <w:rFonts w:cstheme="minorHAnsi"/>
-          <w:sz w:val="24"/>
-          <w:szCs w:val="24"/>
-        </w:rPr>
-        <w:lastRenderedPageBreak/>
-        <w:t>7-day, 15-day, 30-day forecasts</w:t>
-      </w:r>
-    </w:p>
-    <w:p>
-      <w:pPr>
-        <w:spacing w:before="0"/>
-        <w:ind w:left="720" w:firstLine="0"/>
-        <w:rPr>
-          <w:rFonts w:cstheme="minorHAnsi"/>
-          <w:sz w:val="24"/>
-          <w:szCs w:val="24"/>
-        </w:rPr>
-      </w:pPr>
-      <w:r>
-        <w:rPr>
-          <w:rFonts w:cstheme="minorHAnsi"/>
-          <w:sz w:val="24"/>
-          <w:szCs w:val="24"/>
-        </w:rPr>
-        <w:t xml:space="preserve">Multi-step directional accuracy was evaluated for 7-, 15-, and 30-day horizons. The model achieved strong short-term directional accuracy (66.7% at 7 days) and maintained robust long-term trend prediction capability (62.1% at 30 days), while mid-term forecasts were more affected by market noise. This </w:t>
-      </w:r>
-      <w:r>
-        <w:rPr>
-          <w:rFonts w:cstheme="minorHAnsi"/>
-          <w:sz w:val="24"/>
-          <w:szCs w:val="24"/>
-        </w:rPr>
-        <w:t>behaviour</w:t>
-      </w:r>
-      <w:r>
-        <w:rPr>
-          <w:rFonts w:cstheme="minorHAnsi"/>
-          <w:sz w:val="24"/>
-          <w:szCs w:val="24"/>
-        </w:rPr>
-        <w:t xml:space="preserve"> is consistent with the volatile nature of cryptocurrency markets.</w:t>
       </w:r>
     </w:p>
     <w:p>
@@ -7549,7 +7604,6 @@
           <w:sz w:val="24"/>
           <w:szCs w:val="24"/>
         </w:rPr>
-        <w:lastRenderedPageBreak/>
         <w:drawing>
           <wp:inline distT="0" distB="0" distL="0" distR="0" wp14:anchorId="3980EC7C" wp14:editId="5802739E">
             <wp:extent cx="4106157" cy="2634018"/>
@@ -7604,6 +7658,7 @@
           <w:sz w:val="24"/>
           <w:szCs w:val="24"/>
         </w:rPr>
+        <w:lastRenderedPageBreak/>
         <w:drawing>
           <wp:inline distT="0" distB="0" distL="0" distR="0" wp14:anchorId="77D84D63" wp14:editId="1208D665">
             <wp:extent cx="4176215" cy="2618810"/>
@@ -7712,11 +7767,10 @@
           <w:sz w:val="24"/>
           <w:szCs w:val="24"/>
         </w:rPr>
-        <w:lastRenderedPageBreak/>
         <w:drawing>
-          <wp:inline distT="0" distB="0" distL="0" distR="0" wp14:anchorId="18E946FD" wp14:editId="27F9BBA7">
-            <wp:extent cx="4879197" cy="2210937"/>
-            <wp:effectExtent l="0" t="0" r="0" b="0"/>
+          <wp:inline distT="0" distB="0" distL="0" distR="0" wp14:anchorId="18E946FD" wp14:editId="0B327624">
+            <wp:extent cx="4298950" cy="1948007"/>
+            <wp:effectExtent l="0" t="0" r="6350" b="0"/>
             <wp:docPr id="230058892" name="Picture 1"/>
             <wp:cNvGraphicFramePr>
               <a:graphicFrameLocks xmlns:a="http://schemas.openxmlformats.org/drawingml/2006/main" noChangeAspect="1"/>
@@ -7737,7 +7791,7 @@
                   <pic:spPr>
                     <a:xfrm>
                       <a:off x="0" y="0"/>
-                      <a:ext cx="4914713" cy="2227031"/>
+                      <a:ext cx="4346318" cy="1969471"/>
                     </a:xfrm>
                     <a:prstGeom prst="rect">
                       <a:avLst/>
@@ -7767,10 +7821,11 @@
           <w:sz w:val="24"/>
           <w:szCs w:val="24"/>
         </w:rPr>
+        <w:lastRenderedPageBreak/>
         <w:drawing>
-          <wp:inline distT="0" distB="0" distL="0" distR="0" wp14:anchorId="6CB99B8D" wp14:editId="54E69C4F">
-            <wp:extent cx="5056496" cy="2699113"/>
-            <wp:effectExtent l="0" t="0" r="0" b="6350"/>
+          <wp:inline distT="0" distB="0" distL="0" distR="0" wp14:anchorId="6CB99B8D" wp14:editId="43E0DFE5">
+            <wp:extent cx="4831307" cy="2578909"/>
+            <wp:effectExtent l="0" t="0" r="7620" b="0"/>
             <wp:docPr id="1148905936" name="Picture 1"/>
             <wp:cNvGraphicFramePr>
               <a:graphicFrameLocks xmlns:a="http://schemas.openxmlformats.org/drawingml/2006/main" noChangeAspect="1"/>
@@ -7791,7 +7846,7 @@
                   <pic:spPr>
                     <a:xfrm>
                       <a:off x="0" y="0"/>
-                      <a:ext cx="5069246" cy="2705919"/>
+                      <a:ext cx="4852785" cy="2590374"/>
                     </a:xfrm>
                     <a:prstGeom prst="rect">
                       <a:avLst/>
@@ -7822,9 +7877,9 @@
           <w:szCs w:val="24"/>
         </w:rPr>
         <w:drawing>
-          <wp:inline distT="0" distB="0" distL="0" distR="0" wp14:anchorId="176B046F" wp14:editId="6212D298">
-            <wp:extent cx="4872251" cy="2626676"/>
-            <wp:effectExtent l="0" t="0" r="5080" b="2540"/>
+          <wp:inline distT="0" distB="0" distL="0" distR="0" wp14:anchorId="176B046F" wp14:editId="38DF4E6A">
+            <wp:extent cx="4742597" cy="2556779"/>
+            <wp:effectExtent l="0" t="0" r="1270" b="0"/>
             <wp:docPr id="1915504005" name="Picture 1"/>
             <wp:cNvGraphicFramePr>
               <a:graphicFrameLocks xmlns:a="http://schemas.openxmlformats.org/drawingml/2006/main" noChangeAspect="1"/>
@@ -7845,7 +7900,7 @@
                   <pic:spPr>
                     <a:xfrm>
                       <a:off x="0" y="0"/>
-                      <a:ext cx="4888444" cy="2635406"/>
+                      <a:ext cx="4769574" cy="2571323"/>
                     </a:xfrm>
                     <a:prstGeom prst="rect">
                       <a:avLst/>
@@ -7875,7 +7930,6 @@
           <w:sz w:val="24"/>
           <w:szCs w:val="24"/>
         </w:rPr>
-        <w:lastRenderedPageBreak/>
         <w:drawing>
           <wp:inline distT="0" distB="0" distL="0" distR="0" wp14:anchorId="5F5BAF9A" wp14:editId="5B377C59">
             <wp:extent cx="4681182" cy="2121209"/>
@@ -7915,6 +7969,33 @@
     </w:p>
     <w:p>
       <w:pPr>
+        <w:pStyle w:val="ListParagraph"/>
+        <w:numPr>
+          <w:ilvl w:val="0"/>
+          <w:numId w:val="69"/>
+        </w:numPr>
+        <w:spacing w:before="0"/>
+        <w:rPr>
+          <w:rFonts w:cstheme="minorHAnsi"/>
+          <w:i/>
+          <w:iCs/>
+          <w:sz w:val="24"/>
+          <w:szCs w:val="24"/>
+        </w:rPr>
+      </w:pPr>
+      <w:r>
+        <w:rPr>
+          <w:rFonts w:cstheme="minorHAnsi"/>
+          <w:i/>
+          <w:iCs/>
+          <w:sz w:val="24"/>
+          <w:szCs w:val="24"/>
+        </w:rPr>
+        <w:t>Confidence Interval</w:t>
+      </w:r>
+    </w:p>
+    <w:p>
+      <w:pPr>
         <w:spacing w:before="0"/>
         <w:ind w:left="720" w:firstLine="0"/>
         <w:rPr>
@@ -7929,6 +8010,7 @@
           <w:sz w:val="24"/>
           <w:szCs w:val="24"/>
         </w:rPr>
+        <w:lastRenderedPageBreak/>
         <w:drawing>
           <wp:inline distT="0" distB="0" distL="0" distR="0" wp14:anchorId="58DEB4BB" wp14:editId="6CB2F976">
             <wp:extent cx="4763069" cy="2154093"/>
@@ -7975,13 +8057,17 @@
         <w:spacing w:before="0"/>
         <w:rPr>
           <w:rFonts w:cstheme="minorHAnsi"/>
-          <w:sz w:val="24"/>
-          <w:szCs w:val="24"/>
-        </w:rPr>
-      </w:pPr>
-      <w:r>
-        <w:rPr>
-          <w:rFonts w:cstheme="minorHAnsi"/>
+          <w:i/>
+          <w:iCs/>
+          <w:sz w:val="24"/>
+          <w:szCs w:val="24"/>
+        </w:rPr>
+      </w:pPr>
+      <w:r>
+        <w:rPr>
+          <w:rFonts w:cstheme="minorHAnsi"/>
+          <w:i/>
+          <w:iCs/>
           <w:sz w:val="24"/>
           <w:szCs w:val="24"/>
         </w:rPr>
@@ -7990,6 +8076,8 @@
       <w:r>
         <w:rPr>
           <w:rFonts w:cstheme="minorHAnsi"/>
+          <w:i/>
+          <w:iCs/>
           <w:sz w:val="24"/>
           <w:szCs w:val="24"/>
         </w:rPr>
@@ -8056,8 +8144,8 @@
           <w:rFonts w:cstheme="minorHAnsi"/>
           <w:b/>
           <w:bCs/>
-          <w:sz w:val="24"/>
-          <w:szCs w:val="24"/>
+          <w:sz w:val="28"/>
+          <w:szCs w:val="28"/>
         </w:rPr>
       </w:pPr>
       <w:r>
@@ -8065,8 +8153,8 @@
           <w:rFonts w:cstheme="minorHAnsi"/>
           <w:b/>
           <w:bCs/>
-          <w:sz w:val="24"/>
-          <w:szCs w:val="24"/>
+          <w:sz w:val="28"/>
+          <w:szCs w:val="28"/>
         </w:rPr>
         <w:t>10. Discussion</w:t>
       </w:r>
@@ -8290,7 +8378,6 @@
           <w:sz w:val="24"/>
           <w:szCs w:val="24"/>
         </w:rPr>
-        <w:lastRenderedPageBreak/>
         <w:t>MAPE was unstable due to near-zero and negative values.</w:t>
       </w:r>
     </w:p>
@@ -8379,18 +8466,8 @@
           <w:sz w:val="24"/>
           <w:szCs w:val="24"/>
         </w:rPr>
-        <w:t xml:space="preserve">Perform hyperparameter tuning with </w:t>
-      </w:r>
-      <w:proofErr w:type="spellStart"/>
-      <w:r>
-        <w:rPr>
-          <w:rFonts w:cstheme="minorHAnsi"/>
-          <w:sz w:val="24"/>
-          <w:szCs w:val="24"/>
-        </w:rPr>
-        <w:t>TimeSeriesSplit</w:t>
-      </w:r>
-      <w:proofErr w:type="spellEnd"/>
+        <w:t>Perform hyperparameter tuning with TimeSeriesSplit</w:t>
+      </w:r>
     </w:p>
     <w:p>
       <w:pPr>
@@ -8543,6 +8620,7 @@
           <w:sz w:val="24"/>
           <w:szCs w:val="24"/>
         </w:rPr>
+        <w:lastRenderedPageBreak/>
         <w:t>Outputs</w:t>
       </w:r>
     </w:p>
@@ -8743,7 +8821,7 @@
           <w:sz w:val="24"/>
           <w:szCs w:val="24"/>
         </w:rPr>
-        <w:t>CNN-LSTM</w:t>
+        <w:t>LSTM</w:t>
       </w:r>
       <w:r>
         <w:rPr>
@@ -8769,7 +8847,7 @@
   <w:abstractNum w:abstractNumId="0" w15:restartNumberingAfterBreak="0">
     <w:nsid w:val="025C2615"/>
     <w:multiLevelType w:val="multilevel"/>
-    <w:tmpl w:val="42D690EC"/>
+    <w:tmpl w:val="F6943CB6"/>
     <w:lvl w:ilvl="0">
       <w:start w:val="1"/>
       <w:numFmt w:val="bullet"/>
@@ -8786,20 +8864,17 @@
         <w:sz w:val="20"/>
       </w:rPr>
     </w:lvl>
-    <w:lvl w:ilvl="1" w:tentative="1">
-      <w:start w:val="1"/>
-      <w:numFmt w:val="bullet"/>
-      <w:lvlText w:val="o"/>
-      <w:lvlJc w:val="left"/>
-      <w:pPr>
-        <w:tabs>
-          <w:tab w:val="num" w:pos="1800"/>
-        </w:tabs>
+    <w:lvl w:ilvl="1">
+      <w:start w:val="3"/>
+      <w:numFmt w:val="upperLetter"/>
+      <w:lvlText w:val="%2."/>
+      <w:lvlJc w:val="left"/>
+      <w:pPr>
         <w:ind w:left="1800" w:hanging="360"/>
       </w:pPr>
       <w:rPr>
-        <w:rFonts w:ascii="Courier New" w:hAnsi="Courier New" w:hint="default"/>
-        <w:sz w:val="20"/>
+        <w:rFonts w:hint="default"/>
+        <w:b/>
       </w:rPr>
     </w:lvl>
     <w:lvl w:ilvl="2" w:tentative="1">
@@ -10267,9 +10342,9 @@
       <w:lvlJc w:val="left"/>
       <w:pPr>
         <w:tabs>
-          <w:tab w:val="num" w:pos="720"/>
-        </w:tabs>
-        <w:ind w:left="720" w:hanging="360"/>
+          <w:tab w:val="num" w:pos="1080"/>
+        </w:tabs>
+        <w:ind w:left="1080" w:hanging="360"/>
       </w:pPr>
       <w:rPr>
         <w:rFonts w:ascii="Symbol" w:hAnsi="Symbol" w:hint="default"/>
@@ -10283,9 +10358,9 @@
       <w:lvlJc w:val="left"/>
       <w:pPr>
         <w:tabs>
-          <w:tab w:val="num" w:pos="1440"/>
-        </w:tabs>
-        <w:ind w:left="1440" w:hanging="360"/>
+          <w:tab w:val="num" w:pos="1800"/>
+        </w:tabs>
+        <w:ind w:left="1800" w:hanging="360"/>
       </w:pPr>
       <w:rPr>
         <w:rFonts w:ascii="Courier New" w:hAnsi="Courier New" w:hint="default"/>
@@ -10299,9 +10374,9 @@
       <w:lvlJc w:val="left"/>
       <w:pPr>
         <w:tabs>
-          <w:tab w:val="num" w:pos="2160"/>
-        </w:tabs>
-        <w:ind w:left="2160" w:hanging="360"/>
+          <w:tab w:val="num" w:pos="2520"/>
+        </w:tabs>
+        <w:ind w:left="2520" w:hanging="360"/>
       </w:pPr>
       <w:rPr>
         <w:rFonts w:ascii="Wingdings" w:hAnsi="Wingdings" w:hint="default"/>
@@ -10315,9 +10390,9 @@
       <w:lvlJc w:val="left"/>
       <w:pPr>
         <w:tabs>
-          <w:tab w:val="num" w:pos="2880"/>
-        </w:tabs>
-        <w:ind w:left="2880" w:hanging="360"/>
+          <w:tab w:val="num" w:pos="3240"/>
+        </w:tabs>
+        <w:ind w:left="3240" w:hanging="360"/>
       </w:pPr>
       <w:rPr>
         <w:rFonts w:ascii="Wingdings" w:hAnsi="Wingdings" w:hint="default"/>
@@ -10331,9 +10406,9 @@
       <w:lvlJc w:val="left"/>
       <w:pPr>
         <w:tabs>
-          <w:tab w:val="num" w:pos="3600"/>
-        </w:tabs>
-        <w:ind w:left="3600" w:hanging="360"/>
+          <w:tab w:val="num" w:pos="3960"/>
+        </w:tabs>
+        <w:ind w:left="3960" w:hanging="360"/>
       </w:pPr>
       <w:rPr>
         <w:rFonts w:ascii="Wingdings" w:hAnsi="Wingdings" w:hint="default"/>
@@ -10347,9 +10422,9 @@
       <w:lvlJc w:val="left"/>
       <w:pPr>
         <w:tabs>
-          <w:tab w:val="num" w:pos="4320"/>
-        </w:tabs>
-        <w:ind w:left="4320" w:hanging="360"/>
+          <w:tab w:val="num" w:pos="4680"/>
+        </w:tabs>
+        <w:ind w:left="4680" w:hanging="360"/>
       </w:pPr>
       <w:rPr>
         <w:rFonts w:ascii="Wingdings" w:hAnsi="Wingdings" w:hint="default"/>
@@ -10363,9 +10438,9 @@
       <w:lvlJc w:val="left"/>
       <w:pPr>
         <w:tabs>
-          <w:tab w:val="num" w:pos="5040"/>
-        </w:tabs>
-        <w:ind w:left="5040" w:hanging="360"/>
+          <w:tab w:val="num" w:pos="5400"/>
+        </w:tabs>
+        <w:ind w:left="5400" w:hanging="360"/>
       </w:pPr>
       <w:rPr>
         <w:rFonts w:ascii="Wingdings" w:hAnsi="Wingdings" w:hint="default"/>
@@ -10379,9 +10454,9 @@
       <w:lvlJc w:val="left"/>
       <w:pPr>
         <w:tabs>
-          <w:tab w:val="num" w:pos="5760"/>
-        </w:tabs>
-        <w:ind w:left="5760" w:hanging="360"/>
+          <w:tab w:val="num" w:pos="6120"/>
+        </w:tabs>
+        <w:ind w:left="6120" w:hanging="360"/>
       </w:pPr>
       <w:rPr>
         <w:rFonts w:ascii="Wingdings" w:hAnsi="Wingdings" w:hint="default"/>
@@ -10395,9 +10470,9 @@
       <w:lvlJc w:val="left"/>
       <w:pPr>
         <w:tabs>
-          <w:tab w:val="num" w:pos="6480"/>
-        </w:tabs>
-        <w:ind w:left="6480" w:hanging="360"/>
+          <w:tab w:val="num" w:pos="6840"/>
+        </w:tabs>
+        <w:ind w:left="6840" w:hanging="360"/>
       </w:pPr>
       <w:rPr>
         <w:rFonts w:ascii="Wingdings" w:hAnsi="Wingdings" w:hint="default"/>
@@ -12651,9 +12726,9 @@
       <w:lvlJc w:val="left"/>
       <w:pPr>
         <w:tabs>
-          <w:tab w:val="num" w:pos="720"/>
-        </w:tabs>
-        <w:ind w:left="720" w:hanging="360"/>
+          <w:tab w:val="num" w:pos="1080"/>
+        </w:tabs>
+        <w:ind w:left="1080" w:hanging="360"/>
       </w:pPr>
       <w:rPr>
         <w:rFonts w:ascii="Symbol" w:hAnsi="Symbol" w:hint="default"/>
@@ -12667,9 +12742,9 @@
       <w:lvlJc w:val="left"/>
       <w:pPr>
         <w:tabs>
-          <w:tab w:val="num" w:pos="1440"/>
-        </w:tabs>
-        <w:ind w:left="1440" w:hanging="360"/>
+          <w:tab w:val="num" w:pos="1800"/>
+        </w:tabs>
+        <w:ind w:left="1800" w:hanging="360"/>
       </w:pPr>
       <w:rPr>
         <w:rFonts w:ascii="Courier New" w:hAnsi="Courier New" w:hint="default"/>
@@ -12683,9 +12758,9 @@
       <w:lvlJc w:val="left"/>
       <w:pPr>
         <w:tabs>
-          <w:tab w:val="num" w:pos="2160"/>
-        </w:tabs>
-        <w:ind w:left="2160" w:hanging="360"/>
+          <w:tab w:val="num" w:pos="2520"/>
+        </w:tabs>
+        <w:ind w:left="2520" w:hanging="360"/>
       </w:pPr>
       <w:rPr>
         <w:rFonts w:ascii="Wingdings" w:hAnsi="Wingdings" w:hint="default"/>
@@ -12699,9 +12774,9 @@
       <w:lvlJc w:val="left"/>
       <w:pPr>
         <w:tabs>
-          <w:tab w:val="num" w:pos="2880"/>
-        </w:tabs>
-        <w:ind w:left="2880" w:hanging="360"/>
+          <w:tab w:val="num" w:pos="3240"/>
+        </w:tabs>
+        <w:ind w:left="3240" w:hanging="360"/>
       </w:pPr>
       <w:rPr>
         <w:rFonts w:ascii="Wingdings" w:hAnsi="Wingdings" w:hint="default"/>
@@ -12715,9 +12790,9 @@
       <w:lvlJc w:val="left"/>
       <w:pPr>
         <w:tabs>
-          <w:tab w:val="num" w:pos="3600"/>
-        </w:tabs>
-        <w:ind w:left="3600" w:hanging="360"/>
+          <w:tab w:val="num" w:pos="3960"/>
+        </w:tabs>
+        <w:ind w:left="3960" w:hanging="360"/>
       </w:pPr>
       <w:rPr>
         <w:rFonts w:ascii="Wingdings" w:hAnsi="Wingdings" w:hint="default"/>
@@ -12731,9 +12806,9 @@
       <w:lvlJc w:val="left"/>
       <w:pPr>
         <w:tabs>
-          <w:tab w:val="num" w:pos="4320"/>
-        </w:tabs>
-        <w:ind w:left="4320" w:hanging="360"/>
+          <w:tab w:val="num" w:pos="4680"/>
+        </w:tabs>
+        <w:ind w:left="4680" w:hanging="360"/>
       </w:pPr>
       <w:rPr>
         <w:rFonts w:ascii="Wingdings" w:hAnsi="Wingdings" w:hint="default"/>
@@ -12747,9 +12822,9 @@
       <w:lvlJc w:val="left"/>
       <w:pPr>
         <w:tabs>
-          <w:tab w:val="num" w:pos="5040"/>
-        </w:tabs>
-        <w:ind w:left="5040" w:hanging="360"/>
+          <w:tab w:val="num" w:pos="5400"/>
+        </w:tabs>
+        <w:ind w:left="5400" w:hanging="360"/>
       </w:pPr>
       <w:rPr>
         <w:rFonts w:ascii="Wingdings" w:hAnsi="Wingdings" w:hint="default"/>
@@ -12763,9 +12838,9 @@
       <w:lvlJc w:val="left"/>
       <w:pPr>
         <w:tabs>
-          <w:tab w:val="num" w:pos="5760"/>
-        </w:tabs>
-        <w:ind w:left="5760" w:hanging="360"/>
+          <w:tab w:val="num" w:pos="6120"/>
+        </w:tabs>
+        <w:ind w:left="6120" w:hanging="360"/>
       </w:pPr>
       <w:rPr>
         <w:rFonts w:ascii="Wingdings" w:hAnsi="Wingdings" w:hint="default"/>
@@ -12779,9 +12854,9 @@
       <w:lvlJc w:val="left"/>
       <w:pPr>
         <w:tabs>
-          <w:tab w:val="num" w:pos="6480"/>
-        </w:tabs>
-        <w:ind w:left="6480" w:hanging="360"/>
+          <w:tab w:val="num" w:pos="6840"/>
+        </w:tabs>
+        <w:ind w:left="6840" w:hanging="360"/>
       </w:pPr>
       <w:rPr>
         <w:rFonts w:ascii="Wingdings" w:hAnsi="Wingdings" w:hint="default"/>
@@ -13554,7 +13629,7 @@
         <w:sz w:val="20"/>
       </w:rPr>
     </w:lvl>
-    <w:lvl w:ilvl="1" w:tentative="1">
+    <w:lvl w:ilvl="1">
       <w:start w:val="1"/>
       <w:numFmt w:val="bullet"/>
       <w:lvlText w:val="o"/>
@@ -16376,9 +16451,9 @@
       <w:lvlJc w:val="left"/>
       <w:pPr>
         <w:tabs>
-          <w:tab w:val="num" w:pos="720"/>
-        </w:tabs>
-        <w:ind w:left="720" w:hanging="360"/>
+          <w:tab w:val="num" w:pos="1080"/>
+        </w:tabs>
+        <w:ind w:left="1080" w:hanging="360"/>
       </w:pPr>
       <w:rPr>
         <w:rFonts w:ascii="Symbol" w:hAnsi="Symbol" w:hint="default"/>
@@ -16392,9 +16467,9 @@
       <w:lvlJc w:val="left"/>
       <w:pPr>
         <w:tabs>
-          <w:tab w:val="num" w:pos="1440"/>
-        </w:tabs>
-        <w:ind w:left="1440" w:hanging="360"/>
+          <w:tab w:val="num" w:pos="1800"/>
+        </w:tabs>
+        <w:ind w:left="1800" w:hanging="360"/>
       </w:pPr>
       <w:rPr>
         <w:rFonts w:ascii="Courier New" w:hAnsi="Courier New" w:hint="default"/>
@@ -16408,9 +16483,9 @@
       <w:lvlJc w:val="left"/>
       <w:pPr>
         <w:tabs>
-          <w:tab w:val="num" w:pos="2160"/>
-        </w:tabs>
-        <w:ind w:left="2160" w:hanging="360"/>
+          <w:tab w:val="num" w:pos="2520"/>
+        </w:tabs>
+        <w:ind w:left="2520" w:hanging="360"/>
       </w:pPr>
       <w:rPr>
         <w:rFonts w:ascii="Wingdings" w:hAnsi="Wingdings" w:hint="default"/>
@@ -16424,9 +16499,9 @@
       <w:lvlJc w:val="left"/>
       <w:pPr>
         <w:tabs>
-          <w:tab w:val="num" w:pos="2880"/>
-        </w:tabs>
-        <w:ind w:left="2880" w:hanging="360"/>
+          <w:tab w:val="num" w:pos="3240"/>
+        </w:tabs>
+        <w:ind w:left="3240" w:hanging="360"/>
       </w:pPr>
       <w:rPr>
         <w:rFonts w:ascii="Wingdings" w:hAnsi="Wingdings" w:hint="default"/>
@@ -16440,9 +16515,9 @@
       <w:lvlJc w:val="left"/>
       <w:pPr>
         <w:tabs>
-          <w:tab w:val="num" w:pos="3600"/>
-        </w:tabs>
-        <w:ind w:left="3600" w:hanging="360"/>
+          <w:tab w:val="num" w:pos="3960"/>
+        </w:tabs>
+        <w:ind w:left="3960" w:hanging="360"/>
       </w:pPr>
       <w:rPr>
         <w:rFonts w:ascii="Wingdings" w:hAnsi="Wingdings" w:hint="default"/>
@@ -16456,9 +16531,9 @@
       <w:lvlJc w:val="left"/>
       <w:pPr>
         <w:tabs>
-          <w:tab w:val="num" w:pos="4320"/>
-        </w:tabs>
-        <w:ind w:left="4320" w:hanging="360"/>
+          <w:tab w:val="num" w:pos="4680"/>
+        </w:tabs>
+        <w:ind w:left="4680" w:hanging="360"/>
       </w:pPr>
       <w:rPr>
         <w:rFonts w:ascii="Wingdings" w:hAnsi="Wingdings" w:hint="default"/>
@@ -16472,9 +16547,9 @@
       <w:lvlJc w:val="left"/>
       <w:pPr>
         <w:tabs>
-          <w:tab w:val="num" w:pos="5040"/>
-        </w:tabs>
-        <w:ind w:left="5040" w:hanging="360"/>
+          <w:tab w:val="num" w:pos="5400"/>
+        </w:tabs>
+        <w:ind w:left="5400" w:hanging="360"/>
       </w:pPr>
       <w:rPr>
         <w:rFonts w:ascii="Wingdings" w:hAnsi="Wingdings" w:hint="default"/>
@@ -16488,9 +16563,9 @@
       <w:lvlJc w:val="left"/>
       <w:pPr>
         <w:tabs>
-          <w:tab w:val="num" w:pos="5760"/>
-        </w:tabs>
-        <w:ind w:left="5760" w:hanging="360"/>
+          <w:tab w:val="num" w:pos="6120"/>
+        </w:tabs>
+        <w:ind w:left="6120" w:hanging="360"/>
       </w:pPr>
       <w:rPr>
         <w:rFonts w:ascii="Wingdings" w:hAnsi="Wingdings" w:hint="default"/>
@@ -16504,9 +16579,9 @@
       <w:lvlJc w:val="left"/>
       <w:pPr>
         <w:tabs>
-          <w:tab w:val="num" w:pos="6480"/>
-        </w:tabs>
-        <w:ind w:left="6480" w:hanging="360"/>
+          <w:tab w:val="num" w:pos="6840"/>
+        </w:tabs>
+        <w:ind w:left="6840" w:hanging="360"/>
       </w:pPr>
       <w:rPr>
         <w:rFonts w:ascii="Wingdings" w:hAnsi="Wingdings" w:hint="default"/>
@@ -17260,6 +17335,119 @@
     </w:lvl>
   </w:abstractNum>
   <w:abstractNum w:abstractNumId="57" w15:restartNumberingAfterBreak="0">
+    <w:nsid w:val="69C027FD"/>
+    <w:multiLevelType w:val="hybridMultilevel"/>
+    <w:tmpl w:val="83B8B7E6"/>
+    <w:lvl w:ilvl="0" w:tplc="40090001">
+      <w:start w:val="1"/>
+      <w:numFmt w:val="bullet"/>
+      <w:lvlText w:val=""/>
+      <w:lvlJc w:val="left"/>
+      <w:pPr>
+        <w:ind w:left="1440" w:hanging="360"/>
+      </w:pPr>
+      <w:rPr>
+        <w:rFonts w:ascii="Symbol" w:hAnsi="Symbol" w:hint="default"/>
+      </w:rPr>
+    </w:lvl>
+    <w:lvl w:ilvl="1" w:tplc="40090003" w:tentative="1">
+      <w:start w:val="1"/>
+      <w:numFmt w:val="bullet"/>
+      <w:lvlText w:val="o"/>
+      <w:lvlJc w:val="left"/>
+      <w:pPr>
+        <w:ind w:left="2160" w:hanging="360"/>
+      </w:pPr>
+      <w:rPr>
+        <w:rFonts w:ascii="Courier New" w:hAnsi="Courier New" w:cs="Courier New" w:hint="default"/>
+      </w:rPr>
+    </w:lvl>
+    <w:lvl w:ilvl="2" w:tplc="40090005" w:tentative="1">
+      <w:start w:val="1"/>
+      <w:numFmt w:val="bullet"/>
+      <w:lvlText w:val=""/>
+      <w:lvlJc w:val="left"/>
+      <w:pPr>
+        <w:ind w:left="2880" w:hanging="360"/>
+      </w:pPr>
+      <w:rPr>
+        <w:rFonts w:ascii="Wingdings" w:hAnsi="Wingdings" w:hint="default"/>
+      </w:rPr>
+    </w:lvl>
+    <w:lvl w:ilvl="3" w:tplc="40090001" w:tentative="1">
+      <w:start w:val="1"/>
+      <w:numFmt w:val="bullet"/>
+      <w:lvlText w:val=""/>
+      <w:lvlJc w:val="left"/>
+      <w:pPr>
+        <w:ind w:left="3600" w:hanging="360"/>
+      </w:pPr>
+      <w:rPr>
+        <w:rFonts w:ascii="Symbol" w:hAnsi="Symbol" w:hint="default"/>
+      </w:rPr>
+    </w:lvl>
+    <w:lvl w:ilvl="4" w:tplc="40090003" w:tentative="1">
+      <w:start w:val="1"/>
+      <w:numFmt w:val="bullet"/>
+      <w:lvlText w:val="o"/>
+      <w:lvlJc w:val="left"/>
+      <w:pPr>
+        <w:ind w:left="4320" w:hanging="360"/>
+      </w:pPr>
+      <w:rPr>
+        <w:rFonts w:ascii="Courier New" w:hAnsi="Courier New" w:cs="Courier New" w:hint="default"/>
+      </w:rPr>
+    </w:lvl>
+    <w:lvl w:ilvl="5" w:tplc="40090005" w:tentative="1">
+      <w:start w:val="1"/>
+      <w:numFmt w:val="bullet"/>
+      <w:lvlText w:val=""/>
+      <w:lvlJc w:val="left"/>
+      <w:pPr>
+        <w:ind w:left="5040" w:hanging="360"/>
+      </w:pPr>
+      <w:rPr>
+        <w:rFonts w:ascii="Wingdings" w:hAnsi="Wingdings" w:hint="default"/>
+      </w:rPr>
+    </w:lvl>
+    <w:lvl w:ilvl="6" w:tplc="40090001" w:tentative="1">
+      <w:start w:val="1"/>
+      <w:numFmt w:val="bullet"/>
+      <w:lvlText w:val=""/>
+      <w:lvlJc w:val="left"/>
+      <w:pPr>
+        <w:ind w:left="5760" w:hanging="360"/>
+      </w:pPr>
+      <w:rPr>
+        <w:rFonts w:ascii="Symbol" w:hAnsi="Symbol" w:hint="default"/>
+      </w:rPr>
+    </w:lvl>
+    <w:lvl w:ilvl="7" w:tplc="40090003" w:tentative="1">
+      <w:start w:val="1"/>
+      <w:numFmt w:val="bullet"/>
+      <w:lvlText w:val="o"/>
+      <w:lvlJc w:val="left"/>
+      <w:pPr>
+        <w:ind w:left="6480" w:hanging="360"/>
+      </w:pPr>
+      <w:rPr>
+        <w:rFonts w:ascii="Courier New" w:hAnsi="Courier New" w:cs="Courier New" w:hint="default"/>
+      </w:rPr>
+    </w:lvl>
+    <w:lvl w:ilvl="8" w:tplc="40090005" w:tentative="1">
+      <w:start w:val="1"/>
+      <w:numFmt w:val="bullet"/>
+      <w:lvlText w:val=""/>
+      <w:lvlJc w:val="left"/>
+      <w:pPr>
+        <w:ind w:left="7200" w:hanging="360"/>
+      </w:pPr>
+      <w:rPr>
+        <w:rFonts w:ascii="Wingdings" w:hAnsi="Wingdings" w:hint="default"/>
+      </w:rPr>
+    </w:lvl>
+  </w:abstractNum>
+  <w:abstractNum w:abstractNumId="58" w15:restartNumberingAfterBreak="0">
     <w:nsid w:val="6C195BB6"/>
     <w:multiLevelType w:val="multilevel"/>
     <w:tmpl w:val="1F0A175E"/>
@@ -17408,7 +17596,7 @@
       </w:rPr>
     </w:lvl>
   </w:abstractNum>
-  <w:abstractNum w:abstractNumId="58" w15:restartNumberingAfterBreak="0">
+  <w:abstractNum w:abstractNumId="59" w15:restartNumberingAfterBreak="0">
     <w:nsid w:val="6ECD7124"/>
     <w:multiLevelType w:val="multilevel"/>
     <w:tmpl w:val="61821BAC"/>
@@ -17557,7 +17745,7 @@
       </w:rPr>
     </w:lvl>
   </w:abstractNum>
-  <w:abstractNum w:abstractNumId="59" w15:restartNumberingAfterBreak="0">
+  <w:abstractNum w:abstractNumId="60" w15:restartNumberingAfterBreak="0">
     <w:nsid w:val="70F775EE"/>
     <w:multiLevelType w:val="multilevel"/>
     <w:tmpl w:val="D548B2C4"/>
@@ -17706,7 +17894,7 @@
       </w:rPr>
     </w:lvl>
   </w:abstractNum>
-  <w:abstractNum w:abstractNumId="60" w15:restartNumberingAfterBreak="0">
+  <w:abstractNum w:abstractNumId="61" w15:restartNumberingAfterBreak="0">
     <w:nsid w:val="71C449C2"/>
     <w:multiLevelType w:val="multilevel"/>
     <w:tmpl w:val="6722023A"/>
@@ -17855,7 +18043,7 @@
       </w:rPr>
     </w:lvl>
   </w:abstractNum>
-  <w:abstractNum w:abstractNumId="61" w15:restartNumberingAfterBreak="0">
+  <w:abstractNum w:abstractNumId="62" w15:restartNumberingAfterBreak="0">
     <w:nsid w:val="72057EBD"/>
     <w:multiLevelType w:val="multilevel"/>
     <w:tmpl w:val="F030F0FA"/>
@@ -18004,7 +18192,7 @@
       </w:rPr>
     </w:lvl>
   </w:abstractNum>
-  <w:abstractNum w:abstractNumId="62" w15:restartNumberingAfterBreak="0">
+  <w:abstractNum w:abstractNumId="63" w15:restartNumberingAfterBreak="0">
     <w:nsid w:val="728C4762"/>
     <w:multiLevelType w:val="multilevel"/>
     <w:tmpl w:val="752E085C"/>
@@ -18153,7 +18341,7 @@
       </w:rPr>
     </w:lvl>
   </w:abstractNum>
-  <w:abstractNum w:abstractNumId="63" w15:restartNumberingAfterBreak="0">
+  <w:abstractNum w:abstractNumId="64" w15:restartNumberingAfterBreak="0">
     <w:nsid w:val="743A1D6A"/>
     <w:multiLevelType w:val="multilevel"/>
     <w:tmpl w:val="6722023A"/>
@@ -18302,7 +18490,7 @@
       </w:rPr>
     </w:lvl>
   </w:abstractNum>
-  <w:abstractNum w:abstractNumId="64" w15:restartNumberingAfterBreak="0">
+  <w:abstractNum w:abstractNumId="65" w15:restartNumberingAfterBreak="0">
     <w:nsid w:val="75285C1C"/>
     <w:multiLevelType w:val="multilevel"/>
     <w:tmpl w:val="F3C8F2F6"/>
@@ -18451,7 +18639,7 @@
       </w:rPr>
     </w:lvl>
   </w:abstractNum>
-  <w:abstractNum w:abstractNumId="65" w15:restartNumberingAfterBreak="0">
+  <w:abstractNum w:abstractNumId="66" w15:restartNumberingAfterBreak="0">
     <w:nsid w:val="793705DF"/>
     <w:multiLevelType w:val="multilevel"/>
     <w:tmpl w:val="D47670FA"/>
@@ -18600,7 +18788,7 @@
       </w:rPr>
     </w:lvl>
   </w:abstractNum>
-  <w:abstractNum w:abstractNumId="66" w15:restartNumberingAfterBreak="0">
+  <w:abstractNum w:abstractNumId="67" w15:restartNumberingAfterBreak="0">
     <w:nsid w:val="79866AD6"/>
     <w:multiLevelType w:val="multilevel"/>
     <w:tmpl w:val="D52A4AAE"/>
@@ -18749,7 +18937,7 @@
       </w:rPr>
     </w:lvl>
   </w:abstractNum>
-  <w:abstractNum w:abstractNumId="67" w15:restartNumberingAfterBreak="0">
+  <w:abstractNum w:abstractNumId="68" w15:restartNumberingAfterBreak="0">
     <w:nsid w:val="7A450012"/>
     <w:multiLevelType w:val="multilevel"/>
     <w:tmpl w:val="B61CD750"/>
@@ -18914,7 +19102,7 @@
     <w:abstractNumId w:val="52"/>
   </w:num>
   <w:num w:numId="6" w16cid:durableId="214044811">
-    <w:abstractNumId w:val="58"/>
+    <w:abstractNumId w:val="59"/>
   </w:num>
   <w:num w:numId="7" w16cid:durableId="1362241741">
     <w:abstractNumId w:val="50"/>
@@ -18944,13 +19132,13 @@
     <w:abstractNumId w:val="46"/>
   </w:num>
   <w:num w:numId="16" w16cid:durableId="398944104">
-    <w:abstractNumId w:val="61"/>
+    <w:abstractNumId w:val="62"/>
   </w:num>
   <w:num w:numId="17" w16cid:durableId="1527719951">
-    <w:abstractNumId w:val="59"/>
+    <w:abstractNumId w:val="60"/>
   </w:num>
   <w:num w:numId="18" w16cid:durableId="1229653719">
-    <w:abstractNumId w:val="64"/>
+    <w:abstractNumId w:val="65"/>
   </w:num>
   <w:num w:numId="19" w16cid:durableId="942417552">
     <w:abstractNumId w:val="5"/>
@@ -18968,7 +19156,7 @@
     <w:abstractNumId w:val="37"/>
   </w:num>
   <w:num w:numId="24" w16cid:durableId="1124035731">
-    <w:abstractNumId w:val="66"/>
+    <w:abstractNumId w:val="67"/>
   </w:num>
   <w:num w:numId="25" w16cid:durableId="551697704">
     <w:abstractNumId w:val="53"/>
@@ -19001,7 +19189,7 @@
     <w:abstractNumId w:val="43"/>
   </w:num>
   <w:num w:numId="35" w16cid:durableId="1483622512">
-    <w:abstractNumId w:val="65"/>
+    <w:abstractNumId w:val="66"/>
   </w:num>
   <w:num w:numId="36" w16cid:durableId="2071271469">
     <w:abstractNumId w:val="6"/>
@@ -19010,7 +19198,7 @@
     <w:abstractNumId w:val="34"/>
   </w:num>
   <w:num w:numId="38" w16cid:durableId="1803688504">
-    <w:abstractNumId w:val="67"/>
+    <w:abstractNumId w:val="68"/>
   </w:num>
   <w:num w:numId="39" w16cid:durableId="752703743">
     <w:abstractNumId w:val="22"/>
@@ -19025,7 +19213,7 @@
     <w:abstractNumId w:val="14"/>
   </w:num>
   <w:num w:numId="43" w16cid:durableId="1779638311">
-    <w:abstractNumId w:val="57"/>
+    <w:abstractNumId w:val="58"/>
   </w:num>
   <w:num w:numId="44" w16cid:durableId="1648784190">
     <w:abstractNumId w:val="31"/>
@@ -19079,7 +19267,7 @@
     <w:abstractNumId w:val="41"/>
   </w:num>
   <w:num w:numId="61" w16cid:durableId="218979992">
-    <w:abstractNumId w:val="62"/>
+    <w:abstractNumId w:val="63"/>
   </w:num>
   <w:num w:numId="62" w16cid:durableId="760445537">
     <w:abstractNumId w:val="40"/>
@@ -19088,7 +19276,7 @@
     <w:abstractNumId w:val="19"/>
   </w:num>
   <w:num w:numId="64" w16cid:durableId="2011640627">
-    <w:abstractNumId w:val="60"/>
+    <w:abstractNumId w:val="61"/>
   </w:num>
   <w:num w:numId="65" w16cid:durableId="986324830">
     <w:abstractNumId w:val="4"/>
@@ -19100,7 +19288,10 @@
     <w:abstractNumId w:val="48"/>
   </w:num>
   <w:num w:numId="68" w16cid:durableId="2044166085">
-    <w:abstractNumId w:val="63"/>
+    <w:abstractNumId w:val="64"/>
+  </w:num>
+  <w:num w:numId="69" w16cid:durableId="573903511">
+    <w:abstractNumId w:val="57"/>
   </w:num>
 </w:numbering>
 </file>

</xml_diff>